<commit_message>
done, done without log
</commit_message>
<xml_diff>
--- a/BKP/тест.docx
+++ b/BKP/тест.docx
@@ -1646,63 +1646,7 @@
           <w:sz w:val="28"/>
           <w:szCs w:val="28"/>
         </w:rPr>
-        <w:t>Аннотации из фреймворка Spring</w:t>
-      </w:r>
-      <w:r>
-        <w:rPr>
-          <w:rFonts w:cstheme="minorHAnsi"/>
-          <w:sz w:val="28"/>
-          <w:szCs w:val="28"/>
-        </w:rPr>
-        <w:t xml:space="preserve"> </w:t>
-      </w:r>
-      <w:r>
-        <w:rPr>
-          <w:rFonts w:cstheme="minorHAnsi"/>
-          <w:sz w:val="28"/>
-          <w:szCs w:val="28"/>
-        </w:rPr>
-        <w:t>MVC обеспечивают возможность</w:t>
-      </w:r>
-      <w:r>
-        <w:rPr>
-          <w:rFonts w:cstheme="minorHAnsi"/>
-          <w:sz w:val="28"/>
-          <w:szCs w:val="28"/>
-        </w:rPr>
-        <w:t xml:space="preserve"> использования модели программи</w:t>
-      </w:r>
-      <w:r>
-        <w:rPr>
-          <w:rFonts w:cstheme="minorHAnsi"/>
-          <w:sz w:val="28"/>
-          <w:szCs w:val="28"/>
-        </w:rPr>
-        <w:t>рования, близкую к POJO, облегча</w:t>
-      </w:r>
-      <w:r>
-        <w:rPr>
-          <w:rFonts w:cstheme="minorHAnsi"/>
-          <w:sz w:val="28"/>
-          <w:szCs w:val="28"/>
-        </w:rPr>
-        <w:t>я создание контроллеров, обраба</w:t>
-      </w:r>
-      <w:r>
-        <w:rPr>
-          <w:rFonts w:cstheme="minorHAnsi"/>
-          <w:sz w:val="28"/>
-          <w:szCs w:val="28"/>
-        </w:rPr>
-        <w:t>тывающих запросы и простых в тестировании</w:t>
-      </w:r>
-      <w:r>
-        <w:rPr>
-          <w:rFonts w:cstheme="minorHAnsi"/>
-          <w:sz w:val="28"/>
-          <w:szCs w:val="28"/>
-        </w:rPr>
-        <w:t>.</w:t>
+        <w:t>Аннотации из фреймворка Spring MVC обеспечивают возможность использования модели программирования, близкую к POJO, облегчая создание контроллеров, обрабатывающих запросы и простых в тестировании.</w:t>
       </w:r>
     </w:p>
     <w:p>
@@ -3871,23 +3815,7 @@
           <w:sz w:val="28"/>
           <w:szCs w:val="28"/>
         </w:rPr>
-        <w:t xml:space="preserve"> создает временный сервлет с кодом, основанным на </w:t>
-      </w:r>
-      <w:r>
-        <w:rPr>
-          <w:rFonts w:asciiTheme="minorHAnsi" w:hAnsiTheme="minorHAnsi" w:cstheme="minorHAnsi"/>
-          <w:sz w:val="28"/>
-          <w:szCs w:val="28"/>
-        </w:rPr>
-        <w:t>исходном</w:t>
-      </w:r>
-      <w:r>
-        <w:rPr>
-          <w:rFonts w:asciiTheme="minorHAnsi" w:hAnsiTheme="minorHAnsi" w:cstheme="minorHAnsi"/>
-          <w:sz w:val="28"/>
-          <w:szCs w:val="28"/>
-        </w:rPr>
-        <w:t xml:space="preserve"> тексте файла JSP, при этом контейнер транслирует операторы Java в метод </w:t>
+        <w:t xml:space="preserve"> создает временный сервлет с кодом, основанным на исходном тексте файла JSP, при этом контейнер транслирует операторы Java в метод </w:t>
       </w:r>
       <w:r>
         <w:rPr>
@@ -4069,31 +3997,7 @@
           <w:szCs w:val="28"/>
         </w:rPr>
         <w:lastRenderedPageBreak/>
-        <w:t>оригинале</w:t>
-      </w:r>
-      <w:r>
-        <w:rPr>
-          <w:rFonts w:asciiTheme="minorHAnsi" w:hAnsiTheme="minorHAnsi" w:cstheme="minorHAnsi"/>
-          <w:sz w:val="28"/>
-          <w:szCs w:val="28"/>
-        </w:rPr>
-        <w:t xml:space="preserve"> JSP, пересылаются браузеру через выходной поток объекта </w:t>
-      </w:r>
-      <w:r>
-        <w:rPr>
-          <w:rFonts w:asciiTheme="minorHAnsi" w:hAnsiTheme="minorHAnsi" w:cstheme="minorHAnsi"/>
-          <w:sz w:val="28"/>
-          <w:szCs w:val="28"/>
-        </w:rPr>
-        <w:t>ответа</w:t>
-      </w:r>
-      <w:r>
-        <w:rPr>
-          <w:rFonts w:asciiTheme="minorHAnsi" w:hAnsiTheme="minorHAnsi" w:cstheme="minorHAnsi"/>
-          <w:sz w:val="28"/>
-          <w:szCs w:val="28"/>
-        </w:rPr>
-        <w:t xml:space="preserve"> </w:t>
+        <w:t xml:space="preserve">оригинале JSP, пересылаются браузеру через выходной поток объекта ответа </w:t>
       </w:r>
       <w:r>
         <w:rPr>
@@ -4158,8 +4062,27 @@
           <w:sz w:val="28"/>
           <w:szCs w:val="28"/>
         </w:rPr>
+        <w:t xml:space="preserve">_jspService() </w:t>
+      </w:r>
+      <w:r>
+        <w:rPr>
+          <w:rFonts w:cstheme="minorHAnsi"/>
+          <w:sz w:val="28"/>
+          <w:szCs w:val="28"/>
+        </w:rPr>
+        <w:t xml:space="preserve">сервлета. Сервлет используется до тех пор, пока сервер не будет остановлен и сервлет не будет выгружен вручную либо пока не будет изменен файл JSP. Результат работы JSP можно легко представить, зная правила трансляции JSP в сервлет, в частности в его </w:t>
+      </w:r>
+      <w:r>
+        <w:rPr>
+          <w:rFonts w:cstheme="minorHAnsi"/>
+          <w:b/>
+          <w:bCs/>
+          <w:sz w:val="28"/>
+          <w:szCs w:val="28"/>
+        </w:rPr>
         <w:t>_</w:t>
       </w:r>
+      <w:proofErr w:type="gramStart"/>
       <w:r>
         <w:rPr>
           <w:rFonts w:cstheme="minorHAnsi"/>
@@ -4170,6 +4093,7 @@
         </w:rPr>
         <w:t>jspService(</w:t>
       </w:r>
+      <w:proofErr w:type="gramEnd"/>
       <w:r>
         <w:rPr>
           <w:rFonts w:cstheme="minorHAnsi"/>
@@ -4178,57 +4102,7 @@
           <w:sz w:val="28"/>
           <w:szCs w:val="28"/>
         </w:rPr>
-        <w:t xml:space="preserve">) </w:t>
-      </w:r>
-      <w:r>
-        <w:rPr>
-          <w:rFonts w:cstheme="minorHAnsi"/>
-          <w:sz w:val="28"/>
-          <w:szCs w:val="28"/>
-        </w:rPr>
-        <w:t xml:space="preserve">сервлета. Сервлет используется до тех пор, пока сервер не </w:t>
-      </w:r>
-      <w:r>
-        <w:rPr>
-          <w:rFonts w:cstheme="minorHAnsi"/>
-          <w:sz w:val="28"/>
-          <w:szCs w:val="28"/>
-        </w:rPr>
-        <w:t>будет</w:t>
-      </w:r>
-      <w:r>
-        <w:rPr>
-          <w:rFonts w:cstheme="minorHAnsi"/>
-          <w:sz w:val="28"/>
-          <w:szCs w:val="28"/>
-        </w:rPr>
-        <w:t xml:space="preserve"> остановлен и сервлет не будет выгружен вручную либо пока не будет изменен файл JSP. Результат работы JSP можно легко представить, зная правила </w:t>
-      </w:r>
-      <w:r>
-        <w:rPr>
-          <w:rFonts w:cstheme="minorHAnsi"/>
-          <w:sz w:val="28"/>
-          <w:szCs w:val="28"/>
-        </w:rPr>
-        <w:t>трансляции</w:t>
-      </w:r>
-      <w:r>
-        <w:rPr>
-          <w:rFonts w:cstheme="minorHAnsi"/>
-          <w:sz w:val="28"/>
-          <w:szCs w:val="28"/>
-        </w:rPr>
-        <w:t xml:space="preserve"> JSP в сервлет, в частности в его </w:t>
-      </w:r>
-      <w:r>
-        <w:rPr>
-          <w:rFonts w:cstheme="minorHAnsi"/>
-          <w:b/>
-          <w:bCs/>
-          <w:sz w:val="28"/>
-          <w:szCs w:val="28"/>
-        </w:rPr>
-        <w:t>_jspService()</w:t>
+        <w:t>)</w:t>
       </w:r>
       <w:r>
         <w:rPr>
@@ -4238,216 +4112,6 @@
         </w:rPr>
         <w:t>-метод.</w:t>
       </w:r>
-    </w:p>
-    <w:p>
-      <w:pPr>
-        <w:pStyle w:val="Default"/>
-        <w:rPr>
-          <w:rFonts w:asciiTheme="minorHAnsi" w:hAnsiTheme="minorHAnsi" w:cstheme="minorHAnsi"/>
-          <w:sz w:val="28"/>
-          <w:szCs w:val="28"/>
-        </w:rPr>
-      </w:pPr>
-      <w:r>
-        <w:rPr>
-          <w:rFonts w:asciiTheme="minorHAnsi" w:hAnsiTheme="minorHAnsi" w:cstheme="minorHAnsi"/>
-          <w:sz w:val="28"/>
-          <w:szCs w:val="28"/>
-        </w:rPr>
-        <w:t xml:space="preserve">Страницы </w:t>
-      </w:r>
-      <w:r>
-        <w:rPr>
-          <w:rFonts w:asciiTheme="minorHAnsi" w:hAnsiTheme="minorHAnsi" w:cstheme="minorHAnsi"/>
-          <w:b/>
-          <w:sz w:val="28"/>
-          <w:szCs w:val="28"/>
-        </w:rPr>
-        <w:t>JSP</w:t>
-      </w:r>
-      <w:r>
-        <w:rPr>
-          <w:rFonts w:asciiTheme="minorHAnsi" w:hAnsiTheme="minorHAnsi" w:cstheme="minorHAnsi"/>
-          <w:sz w:val="28"/>
-          <w:szCs w:val="28"/>
-        </w:rPr>
-        <w:t xml:space="preserve"> и </w:t>
-      </w:r>
-      <w:r>
-        <w:rPr>
-          <w:rFonts w:asciiTheme="minorHAnsi" w:hAnsiTheme="minorHAnsi" w:cstheme="minorHAnsi"/>
-          <w:b/>
-          <w:sz w:val="28"/>
-          <w:szCs w:val="28"/>
-        </w:rPr>
-        <w:t>сервлеты</w:t>
-      </w:r>
-      <w:r>
-        <w:rPr>
-          <w:rFonts w:asciiTheme="minorHAnsi" w:hAnsiTheme="minorHAnsi" w:cstheme="minorHAnsi"/>
-          <w:sz w:val="28"/>
-          <w:szCs w:val="28"/>
-        </w:rPr>
-        <w:t xml:space="preserve"> никогда не используются в информационных </w:t>
-      </w:r>
-      <w:r>
-        <w:rPr>
-          <w:rFonts w:asciiTheme="minorHAnsi" w:hAnsiTheme="minorHAnsi" w:cstheme="minorHAnsi"/>
-          <w:sz w:val="28"/>
-          <w:szCs w:val="28"/>
-        </w:rPr>
-        <w:t>системах</w:t>
-      </w:r>
-      <w:r>
-        <w:rPr>
-          <w:rFonts w:asciiTheme="minorHAnsi" w:hAnsiTheme="minorHAnsi" w:cstheme="minorHAnsi"/>
-          <w:sz w:val="28"/>
-          <w:szCs w:val="28"/>
-        </w:rPr>
-        <w:t xml:space="preserve"> друг без друга. Причиной являются принципиально различные роли, </w:t>
-      </w:r>
-      <w:r>
-        <w:rPr>
-          <w:rFonts w:asciiTheme="minorHAnsi" w:hAnsiTheme="minorHAnsi" w:cstheme="minorHAnsi"/>
-          <w:sz w:val="28"/>
-          <w:szCs w:val="28"/>
-        </w:rPr>
-        <w:t>которые</w:t>
-      </w:r>
-      <w:r>
-        <w:rPr>
-          <w:rFonts w:asciiTheme="minorHAnsi" w:hAnsiTheme="minorHAnsi" w:cstheme="minorHAnsi"/>
-          <w:sz w:val="28"/>
-          <w:szCs w:val="28"/>
-        </w:rPr>
-        <w:t xml:space="preserve"> играют данные компоненты в приложении. Страница </w:t>
-      </w:r>
-      <w:r>
-        <w:rPr>
-          <w:rFonts w:asciiTheme="minorHAnsi" w:hAnsiTheme="minorHAnsi" w:cstheme="minorHAnsi"/>
-          <w:b/>
-          <w:sz w:val="28"/>
-          <w:szCs w:val="28"/>
-        </w:rPr>
-        <w:t>JSP</w:t>
-      </w:r>
-      <w:r>
-        <w:rPr>
-          <w:rFonts w:asciiTheme="minorHAnsi" w:hAnsiTheme="minorHAnsi" w:cstheme="minorHAnsi"/>
-          <w:sz w:val="28"/>
-          <w:szCs w:val="28"/>
-        </w:rPr>
-        <w:t xml:space="preserve"> ответственна за формирование пользовательского интерфейса и отображение информации, </w:t>
-      </w:r>
-      <w:r>
-        <w:rPr>
-          <w:rFonts w:asciiTheme="minorHAnsi" w:hAnsiTheme="minorHAnsi" w:cstheme="minorHAnsi"/>
-          <w:sz w:val="28"/>
-          <w:szCs w:val="28"/>
-        </w:rPr>
-        <w:t>переданной</w:t>
-      </w:r>
-      <w:r>
-        <w:rPr>
-          <w:rFonts w:asciiTheme="minorHAnsi" w:hAnsiTheme="minorHAnsi" w:cstheme="minorHAnsi"/>
-          <w:sz w:val="28"/>
-          <w:szCs w:val="28"/>
-        </w:rPr>
-        <w:t xml:space="preserve"> с сервера. </w:t>
-      </w:r>
-      <w:r>
-        <w:rPr>
-          <w:rFonts w:asciiTheme="minorHAnsi" w:hAnsiTheme="minorHAnsi" w:cstheme="minorHAnsi"/>
-          <w:b/>
-          <w:sz w:val="28"/>
-          <w:szCs w:val="28"/>
-        </w:rPr>
-        <w:t>Сервлет</w:t>
-      </w:r>
-      <w:r>
-        <w:rPr>
-          <w:rFonts w:asciiTheme="minorHAnsi" w:hAnsiTheme="minorHAnsi" w:cstheme="minorHAnsi"/>
-          <w:sz w:val="28"/>
-          <w:szCs w:val="28"/>
-        </w:rPr>
-        <w:t xml:space="preserve"> выполняет роль контроллера запросов и ответов, то есть принимает запросы от всех связанных с ним </w:t>
-      </w:r>
-      <w:r>
-        <w:rPr>
-          <w:rFonts w:asciiTheme="minorHAnsi" w:hAnsiTheme="minorHAnsi" w:cstheme="minorHAnsi"/>
-          <w:b/>
-          <w:sz w:val="28"/>
-          <w:szCs w:val="28"/>
-        </w:rPr>
-        <w:t>JSP</w:t>
-      </w:r>
-      <w:r>
-        <w:rPr>
-          <w:rFonts w:asciiTheme="minorHAnsi" w:hAnsiTheme="minorHAnsi" w:cstheme="minorHAnsi"/>
-          <w:sz w:val="28"/>
-          <w:szCs w:val="28"/>
-        </w:rPr>
-        <w:t xml:space="preserve">-страниц, вызывает </w:t>
-      </w:r>
-      <w:r>
-        <w:rPr>
-          <w:rFonts w:asciiTheme="minorHAnsi" w:hAnsiTheme="minorHAnsi" w:cstheme="minorHAnsi"/>
-          <w:sz w:val="28"/>
-          <w:szCs w:val="28"/>
-        </w:rPr>
-        <w:t>соответствующую</w:t>
-      </w:r>
-      <w:r>
-        <w:rPr>
-          <w:rFonts w:asciiTheme="minorHAnsi" w:hAnsiTheme="minorHAnsi" w:cstheme="minorHAnsi"/>
-          <w:sz w:val="28"/>
-          <w:szCs w:val="28"/>
-        </w:rPr>
-        <w:t xml:space="preserve"> бизнес-логику для их (запросов) обработки и в зависимости от результата выполнения решает, какую </w:t>
-      </w:r>
-      <w:r>
-        <w:rPr>
-          <w:rFonts w:asciiTheme="minorHAnsi" w:hAnsiTheme="minorHAnsi" w:cstheme="minorHAnsi"/>
-          <w:b/>
-          <w:sz w:val="28"/>
-          <w:szCs w:val="28"/>
-        </w:rPr>
-        <w:t>JSP</w:t>
-      </w:r>
-      <w:r>
-        <w:rPr>
-          <w:rFonts w:asciiTheme="minorHAnsi" w:hAnsiTheme="minorHAnsi" w:cstheme="minorHAnsi"/>
-          <w:sz w:val="28"/>
-          <w:szCs w:val="28"/>
-        </w:rPr>
-        <w:t xml:space="preserve"> поставить этому результату в </w:t>
-      </w:r>
-      <w:r>
-        <w:rPr>
-          <w:rFonts w:asciiTheme="minorHAnsi" w:hAnsiTheme="minorHAnsi" w:cstheme="minorHAnsi"/>
-          <w:sz w:val="28"/>
-          <w:szCs w:val="28"/>
-        </w:rPr>
-        <w:t>соответствие</w:t>
-      </w:r>
-      <w:r>
-        <w:rPr>
-          <w:rFonts w:asciiTheme="minorHAnsi" w:hAnsiTheme="minorHAnsi" w:cstheme="minorHAnsi"/>
-          <w:sz w:val="28"/>
-          <w:szCs w:val="28"/>
-        </w:rPr>
-        <w:t xml:space="preserve">. </w:t>
-      </w:r>
-    </w:p>
-    <w:p>
-      <w:pPr>
-        <w:pStyle w:val="Default"/>
-        <w:rPr>
-          <w:rFonts w:asciiTheme="minorHAnsi" w:hAnsiTheme="minorHAnsi" w:cstheme="minorHAnsi"/>
-          <w:sz w:val="28"/>
-          <w:szCs w:val="28"/>
-        </w:rPr>
-      </w:pPr>
     </w:p>
     <w:p>
       <w:pPr>
@@ -4682,7 +4346,6 @@
           <w:sz w:val="28"/>
           <w:szCs w:val="28"/>
         </w:rPr>
-        <w:lastRenderedPageBreak/>
         <w:t>Consistent</w:t>
       </w:r>
       <w:r>
@@ -4858,7 +4521,16 @@
           <w:sz w:val="28"/>
           <w:szCs w:val="28"/>
         </w:rPr>
-        <w:t>– после выполнения транзакции результаты ее выполнения должны сохраняться, чтобы они не терялись в случае ошибок во время работы системы. Под долговечностью обычно понимается сохранение результатов в базе данных или каком-то другом хранилище.</w:t>
+        <w:t xml:space="preserve">– после выполнения транзакции результаты ее выполнения должны сохраняться, чтобы они не терялись в случае </w:t>
+      </w:r>
+      <w:r>
+        <w:rPr>
+          <w:rFonts w:cstheme="minorHAnsi"/>
+          <w:sz w:val="28"/>
+          <w:szCs w:val="28"/>
+        </w:rPr>
+        <w:lastRenderedPageBreak/>
+        <w:t>ошибок во время работы системы. Под долговечностью обычно понимается сохранение результатов в базе данных или каком-то другом хранилище.</w:t>
       </w:r>
     </w:p>
     <w:p>
@@ -4876,146 +4548,6 @@
           <w:ilvl w:val="0"/>
           <w:numId w:val="1"/>
         </w:numPr>
-        <w:rPr>
-          <w:b/>
-          <w:sz w:val="48"/>
-          <w:szCs w:val="48"/>
-        </w:rPr>
-      </w:pPr>
-      <w:r>
-        <w:rPr>
-          <w:b/>
-          <w:sz w:val="48"/>
-          <w:szCs w:val="48"/>
-        </w:rPr>
-        <w:t xml:space="preserve"> </w:t>
-      </w:r>
-      <w:r>
-        <w:rPr>
-          <w:b/>
-          <w:sz w:val="48"/>
-          <w:szCs w:val="48"/>
-        </w:rPr>
-        <w:t>Интеграция</w:t>
-      </w:r>
-      <w:r>
-        <w:rPr>
-          <w:b/>
-          <w:sz w:val="48"/>
-          <w:szCs w:val="48"/>
-        </w:rPr>
-        <w:t xml:space="preserve"> </w:t>
-      </w:r>
-      <w:r>
-        <w:rPr>
-          <w:b/>
-          <w:sz w:val="48"/>
-          <w:szCs w:val="48"/>
-          <w:lang w:val="en-US"/>
-        </w:rPr>
-        <w:t>Spring</w:t>
-      </w:r>
-      <w:r>
-        <w:rPr>
-          <w:b/>
-          <w:sz w:val="48"/>
-          <w:szCs w:val="48"/>
-        </w:rPr>
-        <w:t xml:space="preserve"> </w:t>
-      </w:r>
-      <w:r>
-        <w:rPr>
-          <w:b/>
-          <w:sz w:val="48"/>
-          <w:szCs w:val="48"/>
-          <w:lang w:val="en-US"/>
-        </w:rPr>
-        <w:t>and</w:t>
-      </w:r>
-      <w:r>
-        <w:rPr>
-          <w:b/>
-          <w:sz w:val="48"/>
-          <w:szCs w:val="48"/>
-        </w:rPr>
-        <w:t xml:space="preserve"> </w:t>
-      </w:r>
-      <w:r>
-        <w:rPr>
-          <w:b/>
-          <w:sz w:val="48"/>
-          <w:szCs w:val="48"/>
-          <w:lang w:val="en-US"/>
-        </w:rPr>
-        <w:t>JPA</w:t>
-      </w:r>
-      <w:r>
-        <w:rPr>
-          <w:b/>
-          <w:sz w:val="48"/>
-          <w:szCs w:val="48"/>
-        </w:rPr>
-        <w:t xml:space="preserve"> </w:t>
-      </w:r>
-      <w:r>
-        <w:rPr>
-          <w:b/>
-          <w:sz w:val="48"/>
-          <w:szCs w:val="48"/>
-          <w:lang w:val="en-US"/>
-        </w:rPr>
-        <w:t>Hibernate</w:t>
-      </w:r>
-      <w:r>
-        <w:rPr>
-          <w:b/>
-          <w:sz w:val="48"/>
-          <w:szCs w:val="48"/>
-        </w:rPr>
-        <w:t xml:space="preserve"> </w:t>
-      </w:r>
-      <w:r>
-        <w:rPr>
-          <w:b/>
-          <w:sz w:val="36"/>
-          <w:szCs w:val="36"/>
-        </w:rPr>
-        <w:t>(</w:t>
-      </w:r>
-      <w:r>
-        <w:rPr>
-          <w:sz w:val="36"/>
-          <w:szCs w:val="36"/>
-        </w:rPr>
-        <w:t xml:space="preserve">которая в свою очередь работает с </w:t>
-      </w:r>
-      <w:r>
-        <w:rPr>
-          <w:sz w:val="36"/>
-          <w:szCs w:val="36"/>
-          <w:lang w:val="en-US"/>
-        </w:rPr>
-        <w:t>MSQL</w:t>
-      </w:r>
-      <w:r>
-        <w:rPr>
-          <w:b/>
-          <w:sz w:val="36"/>
-          <w:szCs w:val="36"/>
-        </w:rPr>
-        <w:t>)</w:t>
-      </w:r>
-      <w:r>
-        <w:rPr>
-          <w:b/>
-          <w:sz w:val="36"/>
-          <w:szCs w:val="36"/>
-        </w:rPr>
-        <w:t>:</w:t>
-      </w:r>
-    </w:p>
-    <w:p>
-      <w:pPr>
         <w:autoSpaceDE w:val="0"/>
         <w:autoSpaceDN w:val="0"/>
         <w:adjustRightInd w:val="0"/>
@@ -5024,15 +4556,80 @@
           <w:rFonts w:cstheme="minorHAnsi"/>
           <w:sz w:val="28"/>
           <w:szCs w:val="28"/>
-        </w:rPr>
-      </w:pPr>
-      <w:r>
-        <w:rPr>
-          <w:rFonts w:cstheme="minorHAnsi"/>
-          <w:sz w:val="28"/>
-          <w:szCs w:val="28"/>
-        </w:rPr>
-        <w:t>Общее название для такой функциональности –</w:t>
+          <w:lang w:val="en-US"/>
+        </w:rPr>
+      </w:pPr>
+      <w:r>
+        <w:rPr>
+          <w:b/>
+          <w:sz w:val="48"/>
+          <w:szCs w:val="48"/>
+          <w:lang w:val="en-US"/>
+        </w:rPr>
+        <w:t xml:space="preserve"> </w:t>
+      </w:r>
+      <w:r>
+        <w:rPr>
+          <w:b/>
+          <w:sz w:val="48"/>
+          <w:szCs w:val="48"/>
+        </w:rPr>
+        <w:t>Интеграция</w:t>
+      </w:r>
+      <w:r>
+        <w:rPr>
+          <w:b/>
+          <w:sz w:val="48"/>
+          <w:szCs w:val="48"/>
+          <w:lang w:val="en-US"/>
+        </w:rPr>
+        <w:t xml:space="preserve"> Spring and JPA Hibernate</w:t>
+      </w:r>
+      <w:r>
+        <w:rPr>
+          <w:b/>
+          <w:sz w:val="48"/>
+          <w:szCs w:val="48"/>
+          <w:lang w:val="en-US"/>
+        </w:rPr>
+        <w:t xml:space="preserve"> </w:t>
+      </w:r>
+    </w:p>
+    <w:p>
+      <w:pPr>
+        <w:autoSpaceDE w:val="0"/>
+        <w:autoSpaceDN w:val="0"/>
+        <w:adjustRightInd w:val="0"/>
+        <w:spacing w:after="0" w:line="240" w:lineRule="auto"/>
+        <w:rPr>
+          <w:rFonts w:cstheme="minorHAnsi"/>
+          <w:sz w:val="28"/>
+          <w:szCs w:val="28"/>
+        </w:rPr>
+      </w:pPr>
+      <w:r>
+        <w:rPr>
+          <w:rFonts w:cstheme="minorHAnsi"/>
+          <w:sz w:val="28"/>
+          <w:szCs w:val="28"/>
+        </w:rPr>
+        <w:t>Общее</w:t>
+      </w:r>
+      <w:r>
+        <w:rPr>
+          <w:rFonts w:cstheme="minorHAnsi"/>
+          <w:sz w:val="28"/>
+          <w:szCs w:val="28"/>
+        </w:rPr>
+        <w:t xml:space="preserve"> </w:t>
+      </w:r>
+      <w:r>
+        <w:rPr>
+          <w:rFonts w:cstheme="minorHAnsi"/>
+          <w:sz w:val="28"/>
+          <w:szCs w:val="28"/>
+        </w:rPr>
+        <w:t>название для такой функциональности –</w:t>
       </w:r>
       <w:r>
         <w:rPr>
@@ -5051,7 +4648,29 @@
           <w:sz w:val="28"/>
           <w:szCs w:val="28"/>
         </w:rPr>
-        <w:t>объектно-реляционное отображение</w:t>
+        <w:t xml:space="preserve">объектно-реляционное </w:t>
+      </w:r>
+      <w:r>
+        <w:rPr>
+          <w:rFonts w:cstheme="minorHAnsi"/>
+          <w:b/>
+          <w:i/>
+          <w:iCs/>
+          <w:sz w:val="28"/>
+          <w:szCs w:val="28"/>
+        </w:rPr>
+        <w:t>от</w:t>
+      </w:r>
+      <w:r>
+        <w:rPr>
+          <w:rFonts w:cstheme="minorHAnsi"/>
+          <w:b/>
+          <w:i/>
+          <w:iCs/>
+          <w:sz w:val="28"/>
+          <w:szCs w:val="28"/>
+        </w:rPr>
+        <w:t>ображение</w:t>
       </w:r>
       <w:r>
         <w:rPr>
@@ -5434,7 +5053,6 @@
           <w:szCs w:val="28"/>
           <w:lang w:val="en-US"/>
         </w:rPr>
-        <w:lastRenderedPageBreak/>
         <w:t>Story</w:t>
       </w:r>
       <w:r>
@@ -6562,9 +6180,9 @@
         </w:rPr>
         <w:t>.</w:t>
       </w:r>
-    </w:p>
-    <w:p/>
-    <w:p/>
+      <w:bookmarkStart w:id="0" w:name="_GoBack"/>
+      <w:bookmarkEnd w:id="0"/>
+    </w:p>
     <w:p>
       <w:pPr>
         <w:numPr>
@@ -6614,7 +6232,6 @@
           <w:szCs w:val="48"/>
           <w:lang w:val="en-US"/>
         </w:rPr>
-        <w:lastRenderedPageBreak/>
         <w:t>Slf</w:t>
       </w:r>
       <w:r>
@@ -7004,7 +6621,6 @@
           <w:szCs w:val="48"/>
         </w:rPr>
       </w:pPr>
-      <w:bookmarkStart w:id="0" w:name="_GoBack"/>
       <w:r>
         <w:rPr>
           <w:b/>
@@ -7031,7 +6647,6 @@
         </w:rPr>
         <w:t>Tests</w:t>
       </w:r>
-      <w:bookmarkEnd w:id="0"/>
       <w:r>
         <w:rPr>
           <w:b/>
@@ -7075,7 +6690,6 @@
           <w:szCs w:val="48"/>
         </w:rPr>
       </w:pPr>
-      <w:proofErr w:type="spellStart"/>
       <w:r>
         <w:rPr>
           <w:b/>
@@ -7085,9 +6699,958 @@
         </w:rPr>
         <w:t>Mockito</w:t>
       </w:r>
-      <w:proofErr w:type="spellEnd"/>
-    </w:p>
-    <w:p/>
+    </w:p>
+    <w:p>
+      <w:pPr>
+        <w:pStyle w:val="Heading4"/>
+        <w:rPr>
+          <w:rFonts w:asciiTheme="minorHAnsi" w:hAnsiTheme="minorHAnsi" w:cstheme="minorHAnsi"/>
+          <w:color w:val="000000"/>
+          <w:sz w:val="28"/>
+          <w:szCs w:val="28"/>
+        </w:rPr>
+      </w:pPr>
+      <w:r>
+        <w:rPr>
+          <w:rFonts w:asciiTheme="minorHAnsi" w:hAnsiTheme="minorHAnsi" w:cstheme="minorHAnsi"/>
+          <w:color w:val="000000"/>
+          <w:sz w:val="28"/>
+          <w:szCs w:val="28"/>
+        </w:rPr>
+        <w:t>Модульное тестирование</w:t>
+      </w:r>
+    </w:p>
+    <w:p>
+      <w:pPr>
+        <w:pStyle w:val="NormalWeb"/>
+        <w:rPr>
+          <w:rFonts w:asciiTheme="minorHAnsi" w:hAnsiTheme="minorHAnsi" w:cstheme="minorHAnsi"/>
+          <w:color w:val="000000"/>
+          <w:sz w:val="28"/>
+          <w:szCs w:val="28"/>
+        </w:rPr>
+      </w:pPr>
+      <w:r>
+        <w:rPr>
+          <w:rFonts w:asciiTheme="minorHAnsi" w:hAnsiTheme="minorHAnsi" w:cstheme="minorHAnsi"/>
+          <w:color w:val="000000"/>
+          <w:sz w:val="28"/>
+          <w:szCs w:val="28"/>
+        </w:rPr>
+        <w:t>Целью </w:t>
+      </w:r>
+      <w:r>
+        <w:rPr>
+          <w:rFonts w:asciiTheme="minorHAnsi" w:hAnsiTheme="minorHAnsi" w:cstheme="minorHAnsi"/>
+          <w:i/>
+          <w:iCs/>
+          <w:color w:val="000000"/>
+          <w:sz w:val="28"/>
+          <w:szCs w:val="28"/>
+        </w:rPr>
+        <w:t>модульного тестирования</w:t>
+      </w:r>
+      <w:r>
+        <w:rPr>
+          <w:rFonts w:asciiTheme="minorHAnsi" w:hAnsiTheme="minorHAnsi" w:cstheme="minorHAnsi"/>
+          <w:color w:val="000000"/>
+          <w:sz w:val="28"/>
+          <w:szCs w:val="28"/>
+        </w:rPr>
+        <w:t> является проверка работы прикладной логики всего приложения или отдельных его частей при разных исходных данных, и анализ правильности получаемых результатов. Несмотря на то, что цель </w:t>
+      </w:r>
+      <w:r>
+        <w:rPr>
+          <w:rFonts w:asciiTheme="minorHAnsi" w:hAnsiTheme="minorHAnsi" w:cstheme="minorHAnsi"/>
+          <w:b/>
+          <w:bCs/>
+          <w:color w:val="000000"/>
+          <w:sz w:val="28"/>
+          <w:szCs w:val="28"/>
+        </w:rPr>
+        <w:t>модульного тестирования</w:t>
+      </w:r>
+      <w:r>
+        <w:rPr>
+          <w:rFonts w:asciiTheme="minorHAnsi" w:hAnsiTheme="minorHAnsi" w:cstheme="minorHAnsi"/>
+          <w:color w:val="000000"/>
+          <w:sz w:val="28"/>
+          <w:szCs w:val="28"/>
+        </w:rPr>
+        <w:t xml:space="preserve"> выглядит простой и понятной, реализация этого типа тестирования может оказаться очень сложным и запутанным делом, особенно при наличии «старого» кода. Основные приемы проведения модульного тестирования опираются на следующие базовые </w:t>
+      </w:r>
+      <w:r>
+        <w:rPr>
+          <w:rFonts w:asciiTheme="minorHAnsi" w:hAnsiTheme="minorHAnsi" w:cstheme="minorHAnsi"/>
+          <w:color w:val="000000"/>
+          <w:sz w:val="28"/>
+          <w:szCs w:val="28"/>
+        </w:rPr>
+        <w:t>принципы:</w:t>
+      </w:r>
+    </w:p>
+    <w:p>
+      <w:pPr>
+        <w:numPr>
+          <w:ilvl w:val="0"/>
+          <w:numId w:val="9"/>
+        </w:numPr>
+        <w:spacing w:before="100" w:beforeAutospacing="1" w:after="100" w:afterAutospacing="1" w:line="240" w:lineRule="auto"/>
+        <w:rPr>
+          <w:rFonts w:cstheme="minorHAnsi"/>
+          <w:color w:val="000000"/>
+          <w:sz w:val="28"/>
+          <w:szCs w:val="28"/>
+        </w:rPr>
+      </w:pPr>
+      <w:r>
+        <w:rPr>
+          <w:rFonts w:cstheme="minorHAnsi"/>
+          <w:color w:val="000000"/>
+          <w:sz w:val="28"/>
+          <w:szCs w:val="28"/>
+        </w:rPr>
+        <w:t>внешние ресурсы не используются, т.е. недопустимо подключение к базам данных, веб-службам и т.п.;</w:t>
+      </w:r>
+    </w:p>
+    <w:p>
+      <w:pPr>
+        <w:numPr>
+          <w:ilvl w:val="0"/>
+          <w:numId w:val="9"/>
+        </w:numPr>
+        <w:spacing w:before="100" w:beforeAutospacing="1" w:after="100" w:afterAutospacing="1" w:line="240" w:lineRule="auto"/>
+        <w:rPr>
+          <w:rFonts w:cstheme="minorHAnsi"/>
+          <w:color w:val="000000"/>
+          <w:sz w:val="28"/>
+          <w:szCs w:val="28"/>
+        </w:rPr>
+      </w:pPr>
+      <w:r>
+        <w:rPr>
+          <w:rFonts w:cstheme="minorHAnsi"/>
+          <w:color w:val="000000"/>
+          <w:sz w:val="28"/>
+          <w:szCs w:val="28"/>
+        </w:rPr>
+        <w:t>каждый класс имеет свой тест;</w:t>
+      </w:r>
+    </w:p>
+    <w:p>
+      <w:pPr>
+        <w:numPr>
+          <w:ilvl w:val="0"/>
+          <w:numId w:val="9"/>
+        </w:numPr>
+        <w:spacing w:before="100" w:beforeAutospacing="1" w:after="100" w:afterAutospacing="1" w:line="240" w:lineRule="auto"/>
+        <w:rPr>
+          <w:rFonts w:cstheme="minorHAnsi"/>
+          <w:color w:val="000000"/>
+          <w:sz w:val="28"/>
+          <w:szCs w:val="28"/>
+        </w:rPr>
+      </w:pPr>
+      <w:r>
+        <w:rPr>
+          <w:rFonts w:cstheme="minorHAnsi"/>
+          <w:color w:val="000000"/>
+          <w:sz w:val="28"/>
+          <w:szCs w:val="28"/>
+        </w:rPr>
+        <w:t>тестируются только общедоступные методы или интерфейсы, а внутренний код тестируется за счет изменения входных данных;</w:t>
+      </w:r>
+    </w:p>
+    <w:p>
+      <w:pPr>
+        <w:numPr>
+          <w:ilvl w:val="0"/>
+          <w:numId w:val="9"/>
+        </w:numPr>
+        <w:spacing w:before="100" w:beforeAutospacing="1" w:after="100" w:afterAutospacing="1" w:line="240" w:lineRule="auto"/>
+        <w:rPr>
+          <w:rFonts w:cstheme="minorHAnsi"/>
+          <w:color w:val="000000"/>
+          <w:sz w:val="28"/>
+          <w:szCs w:val="28"/>
+        </w:rPr>
+      </w:pPr>
+      <w:r>
+        <w:rPr>
+          <w:rFonts w:cstheme="minorHAnsi"/>
+          <w:color w:val="000000"/>
+          <w:sz w:val="28"/>
+          <w:szCs w:val="28"/>
+        </w:rPr>
+        <w:t>для получения данных, требуемых тестируемой логике, должны создаваться фиктивные зависимости.</w:t>
+      </w:r>
+    </w:p>
+    <w:p>
+      <w:pPr>
+        <w:pStyle w:val="NormalWeb"/>
+        <w:rPr>
+          <w:rFonts w:asciiTheme="minorHAnsi" w:hAnsiTheme="minorHAnsi" w:cstheme="minorHAnsi"/>
+          <w:color w:val="000000"/>
+          <w:sz w:val="28"/>
+          <w:szCs w:val="28"/>
+        </w:rPr>
+      </w:pPr>
+      <w:r>
+        <w:rPr>
+          <w:rFonts w:asciiTheme="minorHAnsi" w:hAnsiTheme="minorHAnsi" w:cstheme="minorHAnsi"/>
+          <w:color w:val="000000"/>
+          <w:sz w:val="28"/>
+          <w:szCs w:val="28"/>
+        </w:rPr>
+        <w:t>При проведении модульного тестирования для создания фиктивных классов-зависимостей можно использовать простой, но мощный фреймворк </w:t>
+      </w:r>
+      <w:r>
+        <w:rPr>
+          <w:rFonts w:asciiTheme="minorHAnsi" w:hAnsiTheme="minorHAnsi" w:cstheme="minorHAnsi"/>
+          <w:b/>
+          <w:bCs/>
+          <w:color w:val="000000"/>
+          <w:sz w:val="28"/>
+          <w:szCs w:val="28"/>
+        </w:rPr>
+        <w:t>Mockito</w:t>
+      </w:r>
+      <w:r>
+        <w:rPr>
+          <w:rFonts w:asciiTheme="minorHAnsi" w:hAnsiTheme="minorHAnsi" w:cstheme="minorHAnsi"/>
+          <w:color w:val="000000"/>
+          <w:sz w:val="28"/>
+          <w:szCs w:val="28"/>
+        </w:rPr>
+        <w:t> совместно с </w:t>
+      </w:r>
+      <w:hyperlink r:id="rId5" w:history="1">
+        <w:r>
+          <w:rPr>
+            <w:rStyle w:val="Hyperlink"/>
+            <w:rFonts w:asciiTheme="minorHAnsi" w:hAnsiTheme="minorHAnsi" w:cstheme="minorHAnsi"/>
+            <w:sz w:val="28"/>
+            <w:szCs w:val="28"/>
+          </w:rPr>
+          <w:t>JUnit</w:t>
+        </w:r>
+      </w:hyperlink>
+      <w:r>
+        <w:rPr>
+          <w:rFonts w:asciiTheme="minorHAnsi" w:hAnsiTheme="minorHAnsi" w:cstheme="minorHAnsi"/>
+          <w:color w:val="000000"/>
+          <w:sz w:val="28"/>
+          <w:szCs w:val="28"/>
+        </w:rPr>
+        <w:t>.</w:t>
+      </w:r>
+    </w:p>
+    <w:p>
+      <w:pPr>
+        <w:pStyle w:val="Heading2"/>
+        <w:rPr>
+          <w:rFonts w:asciiTheme="minorHAnsi" w:hAnsiTheme="minorHAnsi" w:cstheme="minorHAnsi"/>
+          <w:color w:val="294563"/>
+          <w:sz w:val="28"/>
+          <w:szCs w:val="28"/>
+        </w:rPr>
+      </w:pPr>
+      <w:r>
+        <w:rPr>
+          <w:rFonts w:asciiTheme="minorHAnsi" w:hAnsiTheme="minorHAnsi" w:cstheme="minorHAnsi"/>
+          <w:color w:val="294563"/>
+          <w:sz w:val="28"/>
+          <w:szCs w:val="28"/>
+        </w:rPr>
+        <w:t>Фреймворк Mockito</w:t>
+      </w:r>
+    </w:p>
+    <w:p>
+      <w:pPr>
+        <w:pStyle w:val="NormalWeb"/>
+        <w:rPr>
+          <w:rFonts w:asciiTheme="minorHAnsi" w:hAnsiTheme="minorHAnsi" w:cstheme="minorHAnsi"/>
+          <w:i/>
+          <w:iCs/>
+          <w:color w:val="000000"/>
+          <w:sz w:val="28"/>
+          <w:szCs w:val="28"/>
+        </w:rPr>
+      </w:pPr>
+      <w:r>
+        <w:rPr>
+          <w:rFonts w:asciiTheme="minorHAnsi" w:hAnsiTheme="minorHAnsi" w:cstheme="minorHAnsi"/>
+          <w:color w:val="000000"/>
+          <w:sz w:val="28"/>
+          <w:szCs w:val="28"/>
+        </w:rPr>
+        <w:t>Фреймворк </w:t>
+      </w:r>
+      <w:r>
+        <w:rPr>
+          <w:rFonts w:asciiTheme="minorHAnsi" w:hAnsiTheme="minorHAnsi" w:cstheme="minorHAnsi"/>
+          <w:i/>
+          <w:iCs/>
+          <w:color w:val="000000"/>
+          <w:sz w:val="28"/>
+          <w:szCs w:val="28"/>
+        </w:rPr>
+        <w:t>Mockito</w:t>
+      </w:r>
+      <w:r>
+        <w:rPr>
+          <w:rFonts w:asciiTheme="minorHAnsi" w:hAnsiTheme="minorHAnsi" w:cstheme="minorHAnsi"/>
+          <w:color w:val="000000"/>
+          <w:sz w:val="28"/>
+          <w:szCs w:val="28"/>
+        </w:rPr>
+        <w:t> предоставляет ряд возможностей для создания заглушек вместо реальных классов или интерфейсов при написании JUnit тестов. </w:t>
+      </w:r>
+    </w:p>
+    <w:p>
+      <w:pPr>
+        <w:spacing w:before="100" w:beforeAutospacing="1" w:after="100" w:afterAutospacing="1" w:line="240" w:lineRule="auto"/>
+        <w:rPr>
+          <w:rFonts w:cstheme="minorHAnsi"/>
+          <w:color w:val="000000"/>
+          <w:sz w:val="28"/>
+          <w:szCs w:val="28"/>
+        </w:rPr>
+      </w:pPr>
+      <w:r>
+        <w:rPr>
+          <w:rFonts w:cstheme="minorHAnsi"/>
+          <w:color w:val="000000"/>
+          <w:sz w:val="28"/>
+          <w:szCs w:val="28"/>
+        </w:rPr>
+        <w:t>Наибольшее распространение получили следующие возможности </w:t>
+      </w:r>
+      <w:proofErr w:type="gramStart"/>
+      <w:r>
+        <w:rPr>
+          <w:rFonts w:cstheme="minorHAnsi"/>
+          <w:i/>
+          <w:iCs/>
+          <w:color w:val="000000"/>
+          <w:sz w:val="28"/>
+          <w:szCs w:val="28"/>
+        </w:rPr>
+        <w:t>Mockito</w:t>
+      </w:r>
+      <w:r>
+        <w:rPr>
+          <w:rFonts w:cstheme="minorHAnsi"/>
+          <w:color w:val="000000"/>
+          <w:sz w:val="28"/>
+          <w:szCs w:val="28"/>
+        </w:rPr>
+        <w:t> :</w:t>
+      </w:r>
+      <w:proofErr w:type="gramEnd"/>
+    </w:p>
+    <w:p>
+      <w:pPr>
+        <w:pStyle w:val="ListParagraph"/>
+        <w:numPr>
+          <w:ilvl w:val="0"/>
+          <w:numId w:val="12"/>
+        </w:numPr>
+        <w:spacing w:before="100" w:beforeAutospacing="1" w:after="100" w:afterAutospacing="1" w:line="240" w:lineRule="auto"/>
+        <w:rPr>
+          <w:rFonts w:cstheme="minorHAnsi"/>
+          <w:color w:val="000000"/>
+          <w:sz w:val="28"/>
+          <w:szCs w:val="28"/>
+        </w:rPr>
+      </w:pPr>
+      <w:r>
+        <w:rPr>
+          <w:rFonts w:cstheme="minorHAnsi"/>
+          <w:color w:val="000000"/>
+          <w:sz w:val="28"/>
+          <w:szCs w:val="28"/>
+        </w:rPr>
+        <w:t xml:space="preserve">проверка </w:t>
+      </w:r>
+      <w:r>
+        <w:rPr>
+          <w:rFonts w:cstheme="minorHAnsi"/>
+          <w:color w:val="000000"/>
+          <w:sz w:val="28"/>
+          <w:szCs w:val="28"/>
+        </w:rPr>
+        <w:t>вызова</w:t>
+      </w:r>
+      <w:r>
+        <w:rPr>
+          <w:rFonts w:cstheme="minorHAnsi"/>
+          <w:color w:val="000000"/>
+          <w:sz w:val="28"/>
+          <w:szCs w:val="28"/>
+        </w:rPr>
+        <w:t xml:space="preserve"> метода и значений передаваемых методу параметров;</w:t>
+      </w:r>
+    </w:p>
+    <w:p>
+      <w:pPr>
+        <w:numPr>
+          <w:ilvl w:val="0"/>
+          <w:numId w:val="10"/>
+        </w:numPr>
+        <w:spacing w:before="100" w:beforeAutospacing="1" w:after="100" w:afterAutospacing="1" w:line="240" w:lineRule="auto"/>
+        <w:rPr>
+          <w:rFonts w:cstheme="minorHAnsi"/>
+          <w:color w:val="000000"/>
+          <w:sz w:val="28"/>
+          <w:szCs w:val="28"/>
+        </w:rPr>
+      </w:pPr>
+      <w:r>
+        <w:rPr>
+          <w:rFonts w:cstheme="minorHAnsi"/>
+          <w:color w:val="000000"/>
+          <w:sz w:val="28"/>
+          <w:szCs w:val="28"/>
+        </w:rPr>
+        <w:lastRenderedPageBreak/>
+        <w:t>использование концепции «частичной заглушки», при которой заглушка создается на класс с определением поведения, требуемое для некоторых методов класса;</w:t>
+      </w:r>
+    </w:p>
+    <w:p>
+      <w:pPr>
+        <w:numPr>
+          <w:ilvl w:val="0"/>
+          <w:numId w:val="10"/>
+        </w:numPr>
+        <w:spacing w:before="100" w:beforeAutospacing="1" w:after="100" w:afterAutospacing="1" w:line="240" w:lineRule="auto"/>
+        <w:rPr>
+          <w:rFonts w:cstheme="minorHAnsi"/>
+          <w:color w:val="000000"/>
+          <w:sz w:val="28"/>
+          <w:szCs w:val="28"/>
+        </w:rPr>
+      </w:pPr>
+      <w:r>
+        <w:rPr>
+          <w:rFonts w:cstheme="minorHAnsi"/>
+          <w:color w:val="000000"/>
+          <w:sz w:val="28"/>
+          <w:szCs w:val="28"/>
+        </w:rPr>
+        <w:t>подключение к реальному классу «шпиона» </w:t>
+      </w:r>
+      <w:r>
+        <w:rPr>
+          <w:rFonts w:cstheme="minorHAnsi"/>
+          <w:i/>
+          <w:iCs/>
+          <w:color w:val="000000"/>
+          <w:sz w:val="28"/>
+          <w:szCs w:val="28"/>
+        </w:rPr>
+        <w:t>spy</w:t>
+      </w:r>
+      <w:r>
+        <w:rPr>
+          <w:rFonts w:cstheme="minorHAnsi"/>
+          <w:color w:val="000000"/>
+          <w:sz w:val="28"/>
+          <w:szCs w:val="28"/>
+        </w:rPr>
+        <w:t> для контроля вызова методов.</w:t>
+      </w:r>
+    </w:p>
+    <w:p>
+      <w:pPr>
+        <w:pStyle w:val="Heading3"/>
+        <w:rPr>
+          <w:rFonts w:asciiTheme="minorHAnsi" w:hAnsiTheme="minorHAnsi" w:cstheme="minorHAnsi"/>
+          <w:color w:val="294563"/>
+          <w:sz w:val="28"/>
+          <w:szCs w:val="28"/>
+        </w:rPr>
+      </w:pPr>
+      <w:r>
+        <w:rPr>
+          <w:rFonts w:asciiTheme="minorHAnsi" w:hAnsiTheme="minorHAnsi" w:cstheme="minorHAnsi"/>
+          <w:color w:val="294563"/>
+          <w:sz w:val="28"/>
+          <w:szCs w:val="28"/>
+        </w:rPr>
+        <w:t>Определение поведения - when(mock).thenReturn(value)</w:t>
+      </w:r>
+    </w:p>
+    <w:p>
+      <w:pPr>
+        <w:pStyle w:val="NormalWeb"/>
+        <w:rPr>
+          <w:rFonts w:asciiTheme="minorHAnsi" w:hAnsiTheme="minorHAnsi" w:cstheme="minorHAnsi"/>
+          <w:color w:val="000000"/>
+          <w:sz w:val="28"/>
+          <w:szCs w:val="28"/>
+        </w:rPr>
+      </w:pPr>
+      <w:r>
+        <w:rPr>
+          <w:rFonts w:asciiTheme="minorHAnsi" w:hAnsiTheme="minorHAnsi" w:cstheme="minorHAnsi"/>
+          <w:color w:val="000000"/>
+          <w:sz w:val="28"/>
+          <w:szCs w:val="28"/>
+        </w:rPr>
+        <w:t>Этот метод позволяет определить возвращаемое значение при вызове метода </w:t>
+      </w:r>
+      <w:r>
+        <w:rPr>
+          <w:rFonts w:asciiTheme="minorHAnsi" w:hAnsiTheme="minorHAnsi" w:cstheme="minorHAnsi"/>
+          <w:b/>
+          <w:i/>
+          <w:iCs/>
+          <w:color w:val="000000"/>
+          <w:sz w:val="28"/>
+          <w:szCs w:val="28"/>
+        </w:rPr>
+        <w:t>mock</w:t>
+      </w:r>
+      <w:r>
+        <w:rPr>
+          <w:rFonts w:asciiTheme="minorHAnsi" w:hAnsiTheme="minorHAnsi" w:cstheme="minorHAnsi"/>
+          <w:color w:val="000000"/>
+          <w:sz w:val="28"/>
+          <w:szCs w:val="28"/>
+        </w:rPr>
+        <w:t xml:space="preserve"> с заданными параметрами. Если будет указано более одного возвращаемого значения, то они будут возвращены методом последовательно, пока не вернётся последнее; после этого при последующих вызовах будет возвращаться только последнее значение. Таким образом, чтобы метод всегда возвращал одно и то же значение, </w:t>
+      </w:r>
+      <w:r>
+        <w:rPr>
+          <w:rFonts w:asciiTheme="minorHAnsi" w:hAnsiTheme="minorHAnsi" w:cstheme="minorHAnsi"/>
+          <w:color w:val="000000"/>
+          <w:sz w:val="28"/>
+          <w:szCs w:val="28"/>
+        </w:rPr>
+        <w:t>следует</w:t>
+      </w:r>
+      <w:r>
+        <w:rPr>
+          <w:rFonts w:asciiTheme="minorHAnsi" w:hAnsiTheme="minorHAnsi" w:cstheme="minorHAnsi"/>
+          <w:color w:val="000000"/>
+          <w:sz w:val="28"/>
+          <w:szCs w:val="28"/>
+        </w:rPr>
+        <w:t xml:space="preserve"> просто определить одно условие.</w:t>
+      </w:r>
+    </w:p>
+    <w:p>
+      <w:pPr>
+        <w:rPr>
+          <w:rFonts w:cstheme="minorHAnsi"/>
+          <w:color w:val="000000"/>
+          <w:sz w:val="28"/>
+          <w:szCs w:val="28"/>
+        </w:rPr>
+      </w:pPr>
+      <w:r>
+        <w:rPr>
+          <w:rFonts w:cstheme="minorHAnsi"/>
+          <w:color w:val="000000"/>
+          <w:sz w:val="28"/>
+          <w:szCs w:val="28"/>
+        </w:rPr>
+        <w:t>Метод </w:t>
+      </w:r>
+      <w:r>
+        <w:rPr>
+          <w:rFonts w:cstheme="minorHAnsi"/>
+          <w:i/>
+          <w:iCs/>
+          <w:color w:val="000000"/>
+          <w:sz w:val="28"/>
+          <w:szCs w:val="28"/>
+        </w:rPr>
+        <w:t>verify</w:t>
+      </w:r>
+      <w:r>
+        <w:rPr>
+          <w:rFonts w:cstheme="minorHAnsi"/>
+          <w:color w:val="000000"/>
+          <w:sz w:val="28"/>
+          <w:szCs w:val="28"/>
+        </w:rPr>
+        <w:t> позволяет проверить, была ли выполнена проверка с определенными параметрами. Если проверка не выполнялась или выполнялась с другими параметрами, то </w:t>
+      </w:r>
+      <w:r>
+        <w:rPr>
+          <w:rFonts w:cstheme="minorHAnsi"/>
+          <w:b/>
+          <w:i/>
+          <w:iCs/>
+          <w:color w:val="000000"/>
+          <w:sz w:val="28"/>
+          <w:szCs w:val="28"/>
+        </w:rPr>
+        <w:t>verify</w:t>
+      </w:r>
+      <w:r>
+        <w:rPr>
+          <w:rFonts w:cstheme="minorHAnsi"/>
+          <w:color w:val="000000"/>
+          <w:sz w:val="28"/>
+          <w:szCs w:val="28"/>
+        </w:rPr>
+        <w:t> вызовет исключение.</w:t>
+      </w:r>
+    </w:p>
+    <w:p>
+      <w:pPr>
+        <w:pStyle w:val="Heading3"/>
+        <w:rPr>
+          <w:rFonts w:asciiTheme="minorHAnsi" w:hAnsiTheme="minorHAnsi" w:cstheme="minorHAnsi"/>
+          <w:color w:val="294563"/>
+          <w:sz w:val="28"/>
+          <w:szCs w:val="28"/>
+          <w:lang w:val="en-US"/>
+        </w:rPr>
+      </w:pPr>
+      <w:r>
+        <w:rPr>
+          <w:rFonts w:asciiTheme="minorHAnsi" w:hAnsiTheme="minorHAnsi" w:cstheme="minorHAnsi"/>
+          <w:color w:val="294563"/>
+          <w:sz w:val="28"/>
+          <w:szCs w:val="28"/>
+        </w:rPr>
+        <w:t>Подсчет</w:t>
+      </w:r>
+      <w:r>
+        <w:rPr>
+          <w:rFonts w:asciiTheme="minorHAnsi" w:hAnsiTheme="minorHAnsi" w:cstheme="minorHAnsi"/>
+          <w:color w:val="294563"/>
+          <w:sz w:val="28"/>
+          <w:szCs w:val="28"/>
+          <w:lang w:val="en-US"/>
+        </w:rPr>
+        <w:t xml:space="preserve"> </w:t>
+      </w:r>
+      <w:r>
+        <w:rPr>
+          <w:rFonts w:asciiTheme="minorHAnsi" w:hAnsiTheme="minorHAnsi" w:cstheme="minorHAnsi"/>
+          <w:color w:val="294563"/>
+          <w:sz w:val="28"/>
+          <w:szCs w:val="28"/>
+        </w:rPr>
+        <w:t>количества</w:t>
+      </w:r>
+      <w:r>
+        <w:rPr>
+          <w:rFonts w:asciiTheme="minorHAnsi" w:hAnsiTheme="minorHAnsi" w:cstheme="minorHAnsi"/>
+          <w:color w:val="294563"/>
+          <w:sz w:val="28"/>
+          <w:szCs w:val="28"/>
+          <w:lang w:val="en-US"/>
+        </w:rPr>
+        <w:t xml:space="preserve"> </w:t>
+      </w:r>
+      <w:r>
+        <w:rPr>
+          <w:rFonts w:asciiTheme="minorHAnsi" w:hAnsiTheme="minorHAnsi" w:cstheme="minorHAnsi"/>
+          <w:color w:val="294563"/>
+          <w:sz w:val="28"/>
+          <w:szCs w:val="28"/>
+        </w:rPr>
+        <w:t>вызовов</w:t>
+      </w:r>
+      <w:r>
+        <w:rPr>
+          <w:rFonts w:asciiTheme="minorHAnsi" w:hAnsiTheme="minorHAnsi" w:cstheme="minorHAnsi"/>
+          <w:color w:val="294563"/>
+          <w:sz w:val="28"/>
+          <w:szCs w:val="28"/>
+          <w:lang w:val="en-US"/>
+        </w:rPr>
+        <w:t xml:space="preserve"> - atLeast, atLeastOnce, atMost, times, never</w:t>
+      </w:r>
+    </w:p>
+    <w:p>
+      <w:pPr>
+        <w:pStyle w:val="NormalWeb"/>
+        <w:rPr>
+          <w:rFonts w:asciiTheme="minorHAnsi" w:hAnsiTheme="minorHAnsi" w:cstheme="minorHAnsi"/>
+          <w:color w:val="000000"/>
+          <w:sz w:val="28"/>
+          <w:szCs w:val="28"/>
+        </w:rPr>
+      </w:pPr>
+      <w:r>
+        <w:rPr>
+          <w:rFonts w:asciiTheme="minorHAnsi" w:hAnsiTheme="minorHAnsi" w:cstheme="minorHAnsi"/>
+          <w:color w:val="000000"/>
+          <w:sz w:val="28"/>
+          <w:szCs w:val="28"/>
+        </w:rPr>
+        <w:t>Для проверки количества вызовов определенных методов </w:t>
+      </w:r>
+      <w:r>
+        <w:rPr>
+          <w:rFonts w:asciiTheme="minorHAnsi" w:hAnsiTheme="minorHAnsi" w:cstheme="minorHAnsi"/>
+          <w:i/>
+          <w:iCs/>
+          <w:color w:val="000000"/>
+          <w:sz w:val="28"/>
+          <w:szCs w:val="28"/>
+        </w:rPr>
+        <w:t>Mockito</w:t>
+      </w:r>
+      <w:r>
+        <w:rPr>
+          <w:rFonts w:asciiTheme="minorHAnsi" w:hAnsiTheme="minorHAnsi" w:cstheme="minorHAnsi"/>
+          <w:color w:val="000000"/>
+          <w:sz w:val="28"/>
+          <w:szCs w:val="28"/>
+        </w:rPr>
+        <w:t xml:space="preserve"> предоставляет следующие </w:t>
+      </w:r>
+      <w:r>
+        <w:rPr>
+          <w:rFonts w:asciiTheme="minorHAnsi" w:hAnsiTheme="minorHAnsi" w:cstheme="minorHAnsi"/>
+          <w:color w:val="000000"/>
+          <w:sz w:val="28"/>
+          <w:szCs w:val="28"/>
+        </w:rPr>
+        <w:t>методы:</w:t>
+      </w:r>
+    </w:p>
+    <w:p>
+      <w:pPr>
+        <w:numPr>
+          <w:ilvl w:val="0"/>
+          <w:numId w:val="13"/>
+        </w:numPr>
+        <w:spacing w:before="100" w:beforeAutospacing="1" w:after="100" w:afterAutospacing="1" w:line="240" w:lineRule="auto"/>
+        <w:rPr>
+          <w:rFonts w:cstheme="minorHAnsi"/>
+          <w:color w:val="000000"/>
+          <w:sz w:val="28"/>
+          <w:szCs w:val="28"/>
+        </w:rPr>
+      </w:pPr>
+      <w:r>
+        <w:rPr>
+          <w:rFonts w:cstheme="minorHAnsi"/>
+          <w:b/>
+          <w:bCs/>
+          <w:color w:val="000000"/>
+          <w:sz w:val="28"/>
+          <w:szCs w:val="28"/>
+        </w:rPr>
+        <w:t>atLeast (int min)</w:t>
+      </w:r>
+      <w:r>
+        <w:rPr>
+          <w:rFonts w:cstheme="minorHAnsi"/>
+          <w:color w:val="000000"/>
+          <w:sz w:val="28"/>
+          <w:szCs w:val="28"/>
+        </w:rPr>
+        <w:t> - не меньше min вызовов;</w:t>
+      </w:r>
+    </w:p>
+    <w:p>
+      <w:pPr>
+        <w:numPr>
+          <w:ilvl w:val="0"/>
+          <w:numId w:val="13"/>
+        </w:numPr>
+        <w:spacing w:before="100" w:beforeAutospacing="1" w:after="100" w:afterAutospacing="1" w:line="240" w:lineRule="auto"/>
+        <w:rPr>
+          <w:rFonts w:cstheme="minorHAnsi"/>
+          <w:color w:val="000000"/>
+          <w:sz w:val="28"/>
+          <w:szCs w:val="28"/>
+        </w:rPr>
+      </w:pPr>
+      <w:r>
+        <w:rPr>
+          <w:rFonts w:cstheme="minorHAnsi"/>
+          <w:b/>
+          <w:bCs/>
+          <w:color w:val="000000"/>
+          <w:sz w:val="28"/>
+          <w:szCs w:val="28"/>
+        </w:rPr>
+        <w:t>atLeastOnce ()</w:t>
+      </w:r>
+      <w:r>
+        <w:rPr>
+          <w:rFonts w:cstheme="minorHAnsi"/>
+          <w:color w:val="000000"/>
+          <w:sz w:val="28"/>
+          <w:szCs w:val="28"/>
+        </w:rPr>
+        <w:t> - хотя бы один вызов;</w:t>
+      </w:r>
+    </w:p>
+    <w:p>
+      <w:pPr>
+        <w:numPr>
+          <w:ilvl w:val="0"/>
+          <w:numId w:val="13"/>
+        </w:numPr>
+        <w:spacing w:before="100" w:beforeAutospacing="1" w:after="100" w:afterAutospacing="1" w:line="240" w:lineRule="auto"/>
+        <w:rPr>
+          <w:rFonts w:cstheme="minorHAnsi"/>
+          <w:color w:val="000000"/>
+          <w:sz w:val="28"/>
+          <w:szCs w:val="28"/>
+        </w:rPr>
+      </w:pPr>
+      <w:r>
+        <w:rPr>
+          <w:rFonts w:cstheme="minorHAnsi"/>
+          <w:b/>
+          <w:bCs/>
+          <w:color w:val="000000"/>
+          <w:sz w:val="28"/>
+          <w:szCs w:val="28"/>
+        </w:rPr>
+        <w:t>atMost (int max)</w:t>
+      </w:r>
+      <w:r>
+        <w:rPr>
+          <w:rFonts w:cstheme="minorHAnsi"/>
+          <w:color w:val="000000"/>
+          <w:sz w:val="28"/>
+          <w:szCs w:val="28"/>
+        </w:rPr>
+        <w:t> - не более max вызовов;</w:t>
+      </w:r>
+    </w:p>
+    <w:p>
+      <w:pPr>
+        <w:numPr>
+          <w:ilvl w:val="0"/>
+          <w:numId w:val="13"/>
+        </w:numPr>
+        <w:spacing w:before="100" w:beforeAutospacing="1" w:after="100" w:afterAutospacing="1" w:line="240" w:lineRule="auto"/>
+        <w:rPr>
+          <w:rFonts w:cstheme="minorHAnsi"/>
+          <w:color w:val="000000"/>
+          <w:sz w:val="28"/>
+          <w:szCs w:val="28"/>
+          <w:lang w:val="en-US"/>
+        </w:rPr>
+      </w:pPr>
+      <w:r>
+        <w:rPr>
+          <w:rFonts w:cstheme="minorHAnsi"/>
+          <w:b/>
+          <w:bCs/>
+          <w:color w:val="000000"/>
+          <w:sz w:val="28"/>
+          <w:szCs w:val="28"/>
+          <w:lang w:val="en-US"/>
+        </w:rPr>
+        <w:t>times (int cnt)</w:t>
+      </w:r>
+      <w:r>
+        <w:rPr>
+          <w:rFonts w:cstheme="minorHAnsi"/>
+          <w:color w:val="000000"/>
+          <w:sz w:val="28"/>
+          <w:szCs w:val="28"/>
+          <w:lang w:val="en-US"/>
+        </w:rPr>
+        <w:t xml:space="preserve"> - cnt </w:t>
+      </w:r>
+      <w:r>
+        <w:rPr>
+          <w:rFonts w:cstheme="minorHAnsi"/>
+          <w:color w:val="000000"/>
+          <w:sz w:val="28"/>
+          <w:szCs w:val="28"/>
+        </w:rPr>
+        <w:t>вызовов</w:t>
+      </w:r>
+      <w:r>
+        <w:rPr>
+          <w:rFonts w:cstheme="minorHAnsi"/>
+          <w:color w:val="000000"/>
+          <w:sz w:val="28"/>
+          <w:szCs w:val="28"/>
+          <w:lang w:val="en-US"/>
+        </w:rPr>
+        <w:t>;</w:t>
+      </w:r>
+    </w:p>
+    <w:p>
+      <w:pPr>
+        <w:numPr>
+          <w:ilvl w:val="0"/>
+          <w:numId w:val="13"/>
+        </w:numPr>
+        <w:spacing w:before="100" w:beforeAutospacing="1" w:after="100" w:afterAutospacing="1" w:line="240" w:lineRule="auto"/>
+        <w:rPr>
+          <w:rFonts w:cstheme="minorHAnsi"/>
+          <w:color w:val="000000"/>
+          <w:sz w:val="28"/>
+          <w:szCs w:val="28"/>
+        </w:rPr>
+      </w:pPr>
+      <w:r>
+        <w:rPr>
+          <w:rFonts w:cstheme="minorHAnsi"/>
+          <w:b/>
+          <w:bCs/>
+          <w:color w:val="000000"/>
+          <w:sz w:val="28"/>
+          <w:szCs w:val="28"/>
+        </w:rPr>
+        <w:t>never ()</w:t>
+      </w:r>
+      <w:r>
+        <w:rPr>
+          <w:rFonts w:cstheme="minorHAnsi"/>
+          <w:color w:val="000000"/>
+          <w:sz w:val="28"/>
+          <w:szCs w:val="28"/>
+        </w:rPr>
+        <w:t> - вызовов не было;</w:t>
+      </w:r>
+    </w:p>
+    <w:p>
+      <w:pPr>
+        <w:rPr>
+          <w:rFonts w:cstheme="minorHAnsi"/>
+          <w:b/>
+          <w:sz w:val="28"/>
+          <w:szCs w:val="28"/>
+        </w:rPr>
+      </w:pPr>
+      <w:r>
+        <w:rPr>
+          <w:rFonts w:cstheme="minorHAnsi"/>
+          <w:b/>
+          <w:sz w:val="28"/>
+          <w:szCs w:val="28"/>
+        </w:rPr>
+        <w:t>Использование шпиона spy на реальных объектах</w:t>
+      </w:r>
+    </w:p>
+    <w:p>
+      <w:pPr>
+        <w:rPr>
+          <w:rFonts w:cstheme="minorHAnsi"/>
+          <w:sz w:val="28"/>
+          <w:szCs w:val="28"/>
+        </w:rPr>
+      </w:pPr>
+      <w:r>
+        <w:rPr>
+          <w:rFonts w:cstheme="minorHAnsi"/>
+          <w:sz w:val="28"/>
+          <w:szCs w:val="28"/>
+        </w:rPr>
+        <w:t>Mockito позволяет подключать к реальным объектам «шпиона» spy, контролировать возвращаемые методами значения и отслеживать количество вызовов методов</w:t>
+      </w:r>
+    </w:p>
     <w:sectPr>
       <w:pgSz w:w="11906" w:h="16838"/>
       <w:pgMar w:top="1134" w:right="850" w:bottom="1134" w:left="1701" w:header="708" w:footer="708" w:gutter="0"/>
@@ -7101,6 +7664,268 @@
 <file path=word/numbering.xml><?xml version="1.0" encoding="utf-8"?>
 <w:numbering xmlns:wpc="http://schemas.microsoft.com/office/word/2010/wordprocessingCanvas" xmlns:cx="http://schemas.microsoft.com/office/drawing/2014/chartex" xmlns:cx1="http://schemas.microsoft.com/office/drawing/2015/9/8/chartex" xmlns:mc="http://schemas.openxmlformats.org/markup-compatibility/2006" xmlns:o="urn:schemas-microsoft-com:office:office" xmlns:r="http://schemas.openxmlformats.org/officeDocument/2006/relationships" xmlns:m="http://schemas.openxmlformats.org/officeDocument/2006/math" xmlns:v="urn:schemas-microsoft-com:vml" xmlns:wp14="http://schemas.microsoft.com/office/word/2010/wordprocessingDrawing" xmlns:wp="http://schemas.openxmlformats.org/drawingml/2006/wordprocessingDrawing" xmlns:w10="urn:schemas-microsoft-com:office:word" xmlns:w="http://schemas.openxmlformats.org/wordprocessingml/2006/main" xmlns:w14="http://schemas.microsoft.com/office/word/2010/wordml" xmlns:w15="http://schemas.microsoft.com/office/word/2012/wordml" xmlns:w16se="http://schemas.microsoft.com/office/word/2015/wordml/symex" xmlns:wpg="http://schemas.microsoft.com/office/word/2010/wordprocessingGroup" xmlns:wpi="http://schemas.microsoft.com/office/word/2010/wordprocessingInk" xmlns:wne="http://schemas.microsoft.com/office/word/2006/wordml" xmlns:wps="http://schemas.microsoft.com/office/word/2010/wordprocessingShape" mc:Ignorable="w14 w15 w16se wp14">
   <w:abstractNum w:abstractNumId="0" w15:restartNumberingAfterBreak="0">
+    <w:nsid w:val="07F6193C"/>
+    <w:multiLevelType w:val="multilevel"/>
+    <w:tmpl w:val="8FF076E0"/>
+    <w:lvl w:ilvl="0">
+      <w:start w:val="1"/>
+      <w:numFmt w:val="bullet"/>
+      <w:lvlText w:val=""/>
+      <w:lvlJc w:val="left"/>
+      <w:pPr>
+        <w:tabs>
+          <w:tab w:val="num" w:pos="720"/>
+        </w:tabs>
+        <w:ind w:left="720" w:hanging="360"/>
+      </w:pPr>
+      <w:rPr>
+        <w:rFonts w:ascii="Symbol" w:hAnsi="Symbol" w:hint="default"/>
+        <w:sz w:val="20"/>
+      </w:rPr>
+    </w:lvl>
+    <w:lvl w:ilvl="1" w:tentative="1">
+      <w:start w:val="1"/>
+      <w:numFmt w:val="bullet"/>
+      <w:lvlText w:val="o"/>
+      <w:lvlJc w:val="left"/>
+      <w:pPr>
+        <w:tabs>
+          <w:tab w:val="num" w:pos="1440"/>
+        </w:tabs>
+        <w:ind w:left="1440" w:hanging="360"/>
+      </w:pPr>
+      <w:rPr>
+        <w:rFonts w:ascii="Courier New" w:hAnsi="Courier New" w:hint="default"/>
+        <w:sz w:val="20"/>
+      </w:rPr>
+    </w:lvl>
+    <w:lvl w:ilvl="2" w:tentative="1">
+      <w:start w:val="1"/>
+      <w:numFmt w:val="bullet"/>
+      <w:lvlText w:val=""/>
+      <w:lvlJc w:val="left"/>
+      <w:pPr>
+        <w:tabs>
+          <w:tab w:val="num" w:pos="2160"/>
+        </w:tabs>
+        <w:ind w:left="2160" w:hanging="360"/>
+      </w:pPr>
+      <w:rPr>
+        <w:rFonts w:ascii="Wingdings" w:hAnsi="Wingdings" w:hint="default"/>
+        <w:sz w:val="20"/>
+      </w:rPr>
+    </w:lvl>
+    <w:lvl w:ilvl="3" w:tentative="1">
+      <w:start w:val="1"/>
+      <w:numFmt w:val="bullet"/>
+      <w:lvlText w:val=""/>
+      <w:lvlJc w:val="left"/>
+      <w:pPr>
+        <w:tabs>
+          <w:tab w:val="num" w:pos="2880"/>
+        </w:tabs>
+        <w:ind w:left="2880" w:hanging="360"/>
+      </w:pPr>
+      <w:rPr>
+        <w:rFonts w:ascii="Wingdings" w:hAnsi="Wingdings" w:hint="default"/>
+        <w:sz w:val="20"/>
+      </w:rPr>
+    </w:lvl>
+    <w:lvl w:ilvl="4" w:tentative="1">
+      <w:start w:val="1"/>
+      <w:numFmt w:val="bullet"/>
+      <w:lvlText w:val=""/>
+      <w:lvlJc w:val="left"/>
+      <w:pPr>
+        <w:tabs>
+          <w:tab w:val="num" w:pos="3600"/>
+        </w:tabs>
+        <w:ind w:left="3600" w:hanging="360"/>
+      </w:pPr>
+      <w:rPr>
+        <w:rFonts w:ascii="Wingdings" w:hAnsi="Wingdings" w:hint="default"/>
+        <w:sz w:val="20"/>
+      </w:rPr>
+    </w:lvl>
+    <w:lvl w:ilvl="5" w:tentative="1">
+      <w:start w:val="1"/>
+      <w:numFmt w:val="bullet"/>
+      <w:lvlText w:val=""/>
+      <w:lvlJc w:val="left"/>
+      <w:pPr>
+        <w:tabs>
+          <w:tab w:val="num" w:pos="4320"/>
+        </w:tabs>
+        <w:ind w:left="4320" w:hanging="360"/>
+      </w:pPr>
+      <w:rPr>
+        <w:rFonts w:ascii="Wingdings" w:hAnsi="Wingdings" w:hint="default"/>
+        <w:sz w:val="20"/>
+      </w:rPr>
+    </w:lvl>
+    <w:lvl w:ilvl="6" w:tentative="1">
+      <w:start w:val="1"/>
+      <w:numFmt w:val="bullet"/>
+      <w:lvlText w:val=""/>
+      <w:lvlJc w:val="left"/>
+      <w:pPr>
+        <w:tabs>
+          <w:tab w:val="num" w:pos="5040"/>
+        </w:tabs>
+        <w:ind w:left="5040" w:hanging="360"/>
+      </w:pPr>
+      <w:rPr>
+        <w:rFonts w:ascii="Wingdings" w:hAnsi="Wingdings" w:hint="default"/>
+        <w:sz w:val="20"/>
+      </w:rPr>
+    </w:lvl>
+    <w:lvl w:ilvl="7" w:tentative="1">
+      <w:start w:val="1"/>
+      <w:numFmt w:val="bullet"/>
+      <w:lvlText w:val=""/>
+      <w:lvlJc w:val="left"/>
+      <w:pPr>
+        <w:tabs>
+          <w:tab w:val="num" w:pos="5760"/>
+        </w:tabs>
+        <w:ind w:left="5760" w:hanging="360"/>
+      </w:pPr>
+      <w:rPr>
+        <w:rFonts w:ascii="Wingdings" w:hAnsi="Wingdings" w:hint="default"/>
+        <w:sz w:val="20"/>
+      </w:rPr>
+    </w:lvl>
+    <w:lvl w:ilvl="8" w:tentative="1">
+      <w:start w:val="1"/>
+      <w:numFmt w:val="bullet"/>
+      <w:lvlText w:val=""/>
+      <w:lvlJc w:val="left"/>
+      <w:pPr>
+        <w:tabs>
+          <w:tab w:val="num" w:pos="6480"/>
+        </w:tabs>
+        <w:ind w:left="6480" w:hanging="360"/>
+      </w:pPr>
+      <w:rPr>
+        <w:rFonts w:ascii="Wingdings" w:hAnsi="Wingdings" w:hint="default"/>
+        <w:sz w:val="20"/>
+      </w:rPr>
+    </w:lvl>
+  </w:abstractNum>
+  <w:abstractNum w:abstractNumId="1" w15:restartNumberingAfterBreak="0">
+    <w:nsid w:val="0C414DEE"/>
+    <w:multiLevelType w:val="hybridMultilevel"/>
+    <w:tmpl w:val="D4E6301A"/>
+    <w:lvl w:ilvl="0" w:tplc="04190001">
+      <w:start w:val="1"/>
+      <w:numFmt w:val="bullet"/>
+      <w:lvlText w:val=""/>
+      <w:lvlJc w:val="left"/>
+      <w:pPr>
+        <w:ind w:left="1428" w:hanging="360"/>
+      </w:pPr>
+      <w:rPr>
+        <w:rFonts w:ascii="Symbol" w:hAnsi="Symbol" w:hint="default"/>
+      </w:rPr>
+    </w:lvl>
+    <w:lvl w:ilvl="1" w:tplc="04190003" w:tentative="1">
+      <w:start w:val="1"/>
+      <w:numFmt w:val="bullet"/>
+      <w:lvlText w:val="o"/>
+      <w:lvlJc w:val="left"/>
+      <w:pPr>
+        <w:ind w:left="2148" w:hanging="360"/>
+      </w:pPr>
+      <w:rPr>
+        <w:rFonts w:ascii="Courier New" w:hAnsi="Courier New" w:cs="Courier New" w:hint="default"/>
+      </w:rPr>
+    </w:lvl>
+    <w:lvl w:ilvl="2" w:tplc="04190005" w:tentative="1">
+      <w:start w:val="1"/>
+      <w:numFmt w:val="bullet"/>
+      <w:lvlText w:val=""/>
+      <w:lvlJc w:val="left"/>
+      <w:pPr>
+        <w:ind w:left="2868" w:hanging="360"/>
+      </w:pPr>
+      <w:rPr>
+        <w:rFonts w:ascii="Wingdings" w:hAnsi="Wingdings" w:hint="default"/>
+      </w:rPr>
+    </w:lvl>
+    <w:lvl w:ilvl="3" w:tplc="04190001" w:tentative="1">
+      <w:start w:val="1"/>
+      <w:numFmt w:val="bullet"/>
+      <w:lvlText w:val=""/>
+      <w:lvlJc w:val="left"/>
+      <w:pPr>
+        <w:ind w:left="3588" w:hanging="360"/>
+      </w:pPr>
+      <w:rPr>
+        <w:rFonts w:ascii="Symbol" w:hAnsi="Symbol" w:hint="default"/>
+      </w:rPr>
+    </w:lvl>
+    <w:lvl w:ilvl="4" w:tplc="04190003" w:tentative="1">
+      <w:start w:val="1"/>
+      <w:numFmt w:val="bullet"/>
+      <w:lvlText w:val="o"/>
+      <w:lvlJc w:val="left"/>
+      <w:pPr>
+        <w:ind w:left="4308" w:hanging="360"/>
+      </w:pPr>
+      <w:rPr>
+        <w:rFonts w:ascii="Courier New" w:hAnsi="Courier New" w:cs="Courier New" w:hint="default"/>
+      </w:rPr>
+    </w:lvl>
+    <w:lvl w:ilvl="5" w:tplc="04190005" w:tentative="1">
+      <w:start w:val="1"/>
+      <w:numFmt w:val="bullet"/>
+      <w:lvlText w:val=""/>
+      <w:lvlJc w:val="left"/>
+      <w:pPr>
+        <w:ind w:left="5028" w:hanging="360"/>
+      </w:pPr>
+      <w:rPr>
+        <w:rFonts w:ascii="Wingdings" w:hAnsi="Wingdings" w:hint="default"/>
+      </w:rPr>
+    </w:lvl>
+    <w:lvl w:ilvl="6" w:tplc="04190001" w:tentative="1">
+      <w:start w:val="1"/>
+      <w:numFmt w:val="bullet"/>
+      <w:lvlText w:val=""/>
+      <w:lvlJc w:val="left"/>
+      <w:pPr>
+        <w:ind w:left="5748" w:hanging="360"/>
+      </w:pPr>
+      <w:rPr>
+        <w:rFonts w:ascii="Symbol" w:hAnsi="Symbol" w:hint="default"/>
+      </w:rPr>
+    </w:lvl>
+    <w:lvl w:ilvl="7" w:tplc="04190003" w:tentative="1">
+      <w:start w:val="1"/>
+      <w:numFmt w:val="bullet"/>
+      <w:lvlText w:val="o"/>
+      <w:lvlJc w:val="left"/>
+      <w:pPr>
+        <w:ind w:left="6468" w:hanging="360"/>
+      </w:pPr>
+      <w:rPr>
+        <w:rFonts w:ascii="Courier New" w:hAnsi="Courier New" w:cs="Courier New" w:hint="default"/>
+      </w:rPr>
+    </w:lvl>
+    <w:lvl w:ilvl="8" w:tplc="04190005" w:tentative="1">
+      <w:start w:val="1"/>
+      <w:numFmt w:val="bullet"/>
+      <w:lvlText w:val=""/>
+      <w:lvlJc w:val="left"/>
+      <w:pPr>
+        <w:ind w:left="7188" w:hanging="360"/>
+      </w:pPr>
+      <w:rPr>
+        <w:rFonts w:ascii="Wingdings" w:hAnsi="Wingdings" w:hint="default"/>
+      </w:rPr>
+    </w:lvl>
+  </w:abstractNum>
+  <w:abstractNum w:abstractNumId="2" w15:restartNumberingAfterBreak="0">
     <w:nsid w:val="126B3B72"/>
     <w:multiLevelType w:val="hybridMultilevel"/>
     <w:tmpl w:val="A91AE678"/>
@@ -7213,7 +8038,7 @@
       </w:rPr>
     </w:lvl>
   </w:abstractNum>
-  <w:abstractNum w:abstractNumId="1" w15:restartNumberingAfterBreak="0">
+  <w:abstractNum w:abstractNumId="3" w15:restartNumberingAfterBreak="0">
     <w:nsid w:val="1D1F5C31"/>
     <w:multiLevelType w:val="multilevel"/>
     <w:tmpl w:val="403E08CE"/>
@@ -7362,7 +8187,7 @@
       </w:rPr>
     </w:lvl>
   </w:abstractNum>
-  <w:abstractNum w:abstractNumId="2" w15:restartNumberingAfterBreak="0">
+  <w:abstractNum w:abstractNumId="4" w15:restartNumberingAfterBreak="0">
     <w:nsid w:val="1D8E0752"/>
     <w:multiLevelType w:val="multilevel"/>
     <w:tmpl w:val="15E2030C"/>
@@ -7511,7 +8336,7 @@
       </w:rPr>
     </w:lvl>
   </w:abstractNum>
-  <w:abstractNum w:abstractNumId="3" w15:restartNumberingAfterBreak="0">
+  <w:abstractNum w:abstractNumId="5" w15:restartNumberingAfterBreak="0">
     <w:nsid w:val="27B037D2"/>
     <w:multiLevelType w:val="hybridMultilevel"/>
     <w:tmpl w:val="2B42EE18"/>
@@ -7624,7 +8449,7 @@
       </w:rPr>
     </w:lvl>
   </w:abstractNum>
-  <w:abstractNum w:abstractNumId="4" w15:restartNumberingAfterBreak="0">
+  <w:abstractNum w:abstractNumId="6" w15:restartNumberingAfterBreak="0">
     <w:nsid w:val="27C036EC"/>
     <w:multiLevelType w:val="hybridMultilevel"/>
     <w:tmpl w:val="E4C87080"/>
@@ -7737,7 +8562,7 @@
       </w:rPr>
     </w:lvl>
   </w:abstractNum>
-  <w:abstractNum w:abstractNumId="5" w15:restartNumberingAfterBreak="0">
+  <w:abstractNum w:abstractNumId="7" w15:restartNumberingAfterBreak="0">
     <w:nsid w:val="2F60373E"/>
     <w:multiLevelType w:val="hybridMultilevel"/>
     <w:tmpl w:val="6D8E4A2A"/>
@@ -7850,7 +8675,7 @@
       </w:rPr>
     </w:lvl>
   </w:abstractNum>
-  <w:abstractNum w:abstractNumId="6" w15:restartNumberingAfterBreak="0">
+  <w:abstractNum w:abstractNumId="8" w15:restartNumberingAfterBreak="0">
     <w:nsid w:val="46B313B1"/>
     <w:multiLevelType w:val="hybridMultilevel"/>
     <w:tmpl w:val="5E905934"/>
@@ -7990,7 +8815,418 @@
       </w:rPr>
     </w:lvl>
   </w:abstractNum>
-  <w:abstractNum w:abstractNumId="7" w15:restartNumberingAfterBreak="0">
+  <w:abstractNum w:abstractNumId="9" w15:restartNumberingAfterBreak="0">
+    <w:nsid w:val="4A027315"/>
+    <w:multiLevelType w:val="multilevel"/>
+    <w:tmpl w:val="7854B73C"/>
+    <w:lvl w:ilvl="0">
+      <w:start w:val="1"/>
+      <w:numFmt w:val="bullet"/>
+      <w:lvlText w:val=""/>
+      <w:lvlJc w:val="left"/>
+      <w:pPr>
+        <w:tabs>
+          <w:tab w:val="num" w:pos="720"/>
+        </w:tabs>
+        <w:ind w:left="720" w:hanging="360"/>
+      </w:pPr>
+      <w:rPr>
+        <w:rFonts w:ascii="Symbol" w:hAnsi="Symbol" w:hint="default"/>
+        <w:sz w:val="20"/>
+      </w:rPr>
+    </w:lvl>
+    <w:lvl w:ilvl="1" w:tentative="1">
+      <w:start w:val="1"/>
+      <w:numFmt w:val="bullet"/>
+      <w:lvlText w:val="o"/>
+      <w:lvlJc w:val="left"/>
+      <w:pPr>
+        <w:tabs>
+          <w:tab w:val="num" w:pos="1440"/>
+        </w:tabs>
+        <w:ind w:left="1440" w:hanging="360"/>
+      </w:pPr>
+      <w:rPr>
+        <w:rFonts w:ascii="Courier New" w:hAnsi="Courier New" w:hint="default"/>
+        <w:sz w:val="20"/>
+      </w:rPr>
+    </w:lvl>
+    <w:lvl w:ilvl="2" w:tentative="1">
+      <w:start w:val="1"/>
+      <w:numFmt w:val="bullet"/>
+      <w:lvlText w:val=""/>
+      <w:lvlJc w:val="left"/>
+      <w:pPr>
+        <w:tabs>
+          <w:tab w:val="num" w:pos="2160"/>
+        </w:tabs>
+        <w:ind w:left="2160" w:hanging="360"/>
+      </w:pPr>
+      <w:rPr>
+        <w:rFonts w:ascii="Wingdings" w:hAnsi="Wingdings" w:hint="default"/>
+        <w:sz w:val="20"/>
+      </w:rPr>
+    </w:lvl>
+    <w:lvl w:ilvl="3" w:tentative="1">
+      <w:start w:val="1"/>
+      <w:numFmt w:val="bullet"/>
+      <w:lvlText w:val=""/>
+      <w:lvlJc w:val="left"/>
+      <w:pPr>
+        <w:tabs>
+          <w:tab w:val="num" w:pos="2880"/>
+        </w:tabs>
+        <w:ind w:left="2880" w:hanging="360"/>
+      </w:pPr>
+      <w:rPr>
+        <w:rFonts w:ascii="Wingdings" w:hAnsi="Wingdings" w:hint="default"/>
+        <w:sz w:val="20"/>
+      </w:rPr>
+    </w:lvl>
+    <w:lvl w:ilvl="4" w:tentative="1">
+      <w:start w:val="1"/>
+      <w:numFmt w:val="bullet"/>
+      <w:lvlText w:val=""/>
+      <w:lvlJc w:val="left"/>
+      <w:pPr>
+        <w:tabs>
+          <w:tab w:val="num" w:pos="3600"/>
+        </w:tabs>
+        <w:ind w:left="3600" w:hanging="360"/>
+      </w:pPr>
+      <w:rPr>
+        <w:rFonts w:ascii="Wingdings" w:hAnsi="Wingdings" w:hint="default"/>
+        <w:sz w:val="20"/>
+      </w:rPr>
+    </w:lvl>
+    <w:lvl w:ilvl="5" w:tentative="1">
+      <w:start w:val="1"/>
+      <w:numFmt w:val="bullet"/>
+      <w:lvlText w:val=""/>
+      <w:lvlJc w:val="left"/>
+      <w:pPr>
+        <w:tabs>
+          <w:tab w:val="num" w:pos="4320"/>
+        </w:tabs>
+        <w:ind w:left="4320" w:hanging="360"/>
+      </w:pPr>
+      <w:rPr>
+        <w:rFonts w:ascii="Wingdings" w:hAnsi="Wingdings" w:hint="default"/>
+        <w:sz w:val="20"/>
+      </w:rPr>
+    </w:lvl>
+    <w:lvl w:ilvl="6" w:tentative="1">
+      <w:start w:val="1"/>
+      <w:numFmt w:val="bullet"/>
+      <w:lvlText w:val=""/>
+      <w:lvlJc w:val="left"/>
+      <w:pPr>
+        <w:tabs>
+          <w:tab w:val="num" w:pos="5040"/>
+        </w:tabs>
+        <w:ind w:left="5040" w:hanging="360"/>
+      </w:pPr>
+      <w:rPr>
+        <w:rFonts w:ascii="Wingdings" w:hAnsi="Wingdings" w:hint="default"/>
+        <w:sz w:val="20"/>
+      </w:rPr>
+    </w:lvl>
+    <w:lvl w:ilvl="7" w:tentative="1">
+      <w:start w:val="1"/>
+      <w:numFmt w:val="bullet"/>
+      <w:lvlText w:val=""/>
+      <w:lvlJc w:val="left"/>
+      <w:pPr>
+        <w:tabs>
+          <w:tab w:val="num" w:pos="5760"/>
+        </w:tabs>
+        <w:ind w:left="5760" w:hanging="360"/>
+      </w:pPr>
+      <w:rPr>
+        <w:rFonts w:ascii="Wingdings" w:hAnsi="Wingdings" w:hint="default"/>
+        <w:sz w:val="20"/>
+      </w:rPr>
+    </w:lvl>
+    <w:lvl w:ilvl="8" w:tentative="1">
+      <w:start w:val="1"/>
+      <w:numFmt w:val="bullet"/>
+      <w:lvlText w:val=""/>
+      <w:lvlJc w:val="left"/>
+      <w:pPr>
+        <w:tabs>
+          <w:tab w:val="num" w:pos="6480"/>
+        </w:tabs>
+        <w:ind w:left="6480" w:hanging="360"/>
+      </w:pPr>
+      <w:rPr>
+        <w:rFonts w:ascii="Wingdings" w:hAnsi="Wingdings" w:hint="default"/>
+        <w:sz w:val="20"/>
+      </w:rPr>
+    </w:lvl>
+  </w:abstractNum>
+  <w:abstractNum w:abstractNumId="10" w15:restartNumberingAfterBreak="0">
+    <w:nsid w:val="66FC2A0C"/>
+    <w:multiLevelType w:val="hybridMultilevel"/>
+    <w:tmpl w:val="6D141C38"/>
+    <w:lvl w:ilvl="0" w:tplc="04190001">
+      <w:start w:val="1"/>
+      <w:numFmt w:val="bullet"/>
+      <w:lvlText w:val=""/>
+      <w:lvlJc w:val="left"/>
+      <w:pPr>
+        <w:ind w:left="720" w:hanging="360"/>
+      </w:pPr>
+      <w:rPr>
+        <w:rFonts w:ascii="Symbol" w:hAnsi="Symbol" w:hint="default"/>
+      </w:rPr>
+    </w:lvl>
+    <w:lvl w:ilvl="1" w:tplc="04190003" w:tentative="1">
+      <w:start w:val="1"/>
+      <w:numFmt w:val="bullet"/>
+      <w:lvlText w:val="o"/>
+      <w:lvlJc w:val="left"/>
+      <w:pPr>
+        <w:ind w:left="1440" w:hanging="360"/>
+      </w:pPr>
+      <w:rPr>
+        <w:rFonts w:ascii="Courier New" w:hAnsi="Courier New" w:cs="Courier New" w:hint="default"/>
+      </w:rPr>
+    </w:lvl>
+    <w:lvl w:ilvl="2" w:tplc="04190005" w:tentative="1">
+      <w:start w:val="1"/>
+      <w:numFmt w:val="bullet"/>
+      <w:lvlText w:val=""/>
+      <w:lvlJc w:val="left"/>
+      <w:pPr>
+        <w:ind w:left="2160" w:hanging="360"/>
+      </w:pPr>
+      <w:rPr>
+        <w:rFonts w:ascii="Wingdings" w:hAnsi="Wingdings" w:hint="default"/>
+      </w:rPr>
+    </w:lvl>
+    <w:lvl w:ilvl="3" w:tplc="04190001" w:tentative="1">
+      <w:start w:val="1"/>
+      <w:numFmt w:val="bullet"/>
+      <w:lvlText w:val=""/>
+      <w:lvlJc w:val="left"/>
+      <w:pPr>
+        <w:ind w:left="2880" w:hanging="360"/>
+      </w:pPr>
+      <w:rPr>
+        <w:rFonts w:ascii="Symbol" w:hAnsi="Symbol" w:hint="default"/>
+      </w:rPr>
+    </w:lvl>
+    <w:lvl w:ilvl="4" w:tplc="04190003" w:tentative="1">
+      <w:start w:val="1"/>
+      <w:numFmt w:val="bullet"/>
+      <w:lvlText w:val="o"/>
+      <w:lvlJc w:val="left"/>
+      <w:pPr>
+        <w:ind w:left="3600" w:hanging="360"/>
+      </w:pPr>
+      <w:rPr>
+        <w:rFonts w:ascii="Courier New" w:hAnsi="Courier New" w:cs="Courier New" w:hint="default"/>
+      </w:rPr>
+    </w:lvl>
+    <w:lvl w:ilvl="5" w:tplc="04190005" w:tentative="1">
+      <w:start w:val="1"/>
+      <w:numFmt w:val="bullet"/>
+      <w:lvlText w:val=""/>
+      <w:lvlJc w:val="left"/>
+      <w:pPr>
+        <w:ind w:left="4320" w:hanging="360"/>
+      </w:pPr>
+      <w:rPr>
+        <w:rFonts w:ascii="Wingdings" w:hAnsi="Wingdings" w:hint="default"/>
+      </w:rPr>
+    </w:lvl>
+    <w:lvl w:ilvl="6" w:tplc="04190001" w:tentative="1">
+      <w:start w:val="1"/>
+      <w:numFmt w:val="bullet"/>
+      <w:lvlText w:val=""/>
+      <w:lvlJc w:val="left"/>
+      <w:pPr>
+        <w:ind w:left="5040" w:hanging="360"/>
+      </w:pPr>
+      <w:rPr>
+        <w:rFonts w:ascii="Symbol" w:hAnsi="Symbol" w:hint="default"/>
+      </w:rPr>
+    </w:lvl>
+    <w:lvl w:ilvl="7" w:tplc="04190003" w:tentative="1">
+      <w:start w:val="1"/>
+      <w:numFmt w:val="bullet"/>
+      <w:lvlText w:val="o"/>
+      <w:lvlJc w:val="left"/>
+      <w:pPr>
+        <w:ind w:left="5760" w:hanging="360"/>
+      </w:pPr>
+      <w:rPr>
+        <w:rFonts w:ascii="Courier New" w:hAnsi="Courier New" w:cs="Courier New" w:hint="default"/>
+      </w:rPr>
+    </w:lvl>
+    <w:lvl w:ilvl="8" w:tplc="04190005" w:tentative="1">
+      <w:start w:val="1"/>
+      <w:numFmt w:val="bullet"/>
+      <w:lvlText w:val=""/>
+      <w:lvlJc w:val="left"/>
+      <w:pPr>
+        <w:ind w:left="6480" w:hanging="360"/>
+      </w:pPr>
+      <w:rPr>
+        <w:rFonts w:ascii="Wingdings" w:hAnsi="Wingdings" w:hint="default"/>
+      </w:rPr>
+    </w:lvl>
+  </w:abstractNum>
+  <w:abstractNum w:abstractNumId="11" w15:restartNumberingAfterBreak="0">
+    <w:nsid w:val="6A2E21BE"/>
+    <w:multiLevelType w:val="multilevel"/>
+    <w:tmpl w:val="7A243C8E"/>
+    <w:lvl w:ilvl="0">
+      <w:start w:val="1"/>
+      <w:numFmt w:val="bullet"/>
+      <w:lvlText w:val=""/>
+      <w:lvlJc w:val="left"/>
+      <w:pPr>
+        <w:tabs>
+          <w:tab w:val="num" w:pos="720"/>
+        </w:tabs>
+        <w:ind w:left="720" w:hanging="360"/>
+      </w:pPr>
+      <w:rPr>
+        <w:rFonts w:ascii="Symbol" w:hAnsi="Symbol" w:hint="default"/>
+        <w:sz w:val="20"/>
+      </w:rPr>
+    </w:lvl>
+    <w:lvl w:ilvl="1" w:tentative="1">
+      <w:start w:val="1"/>
+      <w:numFmt w:val="bullet"/>
+      <w:lvlText w:val="o"/>
+      <w:lvlJc w:val="left"/>
+      <w:pPr>
+        <w:tabs>
+          <w:tab w:val="num" w:pos="1440"/>
+        </w:tabs>
+        <w:ind w:left="1440" w:hanging="360"/>
+      </w:pPr>
+      <w:rPr>
+        <w:rFonts w:ascii="Courier New" w:hAnsi="Courier New" w:hint="default"/>
+        <w:sz w:val="20"/>
+      </w:rPr>
+    </w:lvl>
+    <w:lvl w:ilvl="2" w:tentative="1">
+      <w:start w:val="1"/>
+      <w:numFmt w:val="bullet"/>
+      <w:lvlText w:val=""/>
+      <w:lvlJc w:val="left"/>
+      <w:pPr>
+        <w:tabs>
+          <w:tab w:val="num" w:pos="2160"/>
+        </w:tabs>
+        <w:ind w:left="2160" w:hanging="360"/>
+      </w:pPr>
+      <w:rPr>
+        <w:rFonts w:ascii="Wingdings" w:hAnsi="Wingdings" w:hint="default"/>
+        <w:sz w:val="20"/>
+      </w:rPr>
+    </w:lvl>
+    <w:lvl w:ilvl="3" w:tentative="1">
+      <w:start w:val="1"/>
+      <w:numFmt w:val="bullet"/>
+      <w:lvlText w:val=""/>
+      <w:lvlJc w:val="left"/>
+      <w:pPr>
+        <w:tabs>
+          <w:tab w:val="num" w:pos="2880"/>
+        </w:tabs>
+        <w:ind w:left="2880" w:hanging="360"/>
+      </w:pPr>
+      <w:rPr>
+        <w:rFonts w:ascii="Wingdings" w:hAnsi="Wingdings" w:hint="default"/>
+        <w:sz w:val="20"/>
+      </w:rPr>
+    </w:lvl>
+    <w:lvl w:ilvl="4" w:tentative="1">
+      <w:start w:val="1"/>
+      <w:numFmt w:val="bullet"/>
+      <w:lvlText w:val=""/>
+      <w:lvlJc w:val="left"/>
+      <w:pPr>
+        <w:tabs>
+          <w:tab w:val="num" w:pos="3600"/>
+        </w:tabs>
+        <w:ind w:left="3600" w:hanging="360"/>
+      </w:pPr>
+      <w:rPr>
+        <w:rFonts w:ascii="Wingdings" w:hAnsi="Wingdings" w:hint="default"/>
+        <w:sz w:val="20"/>
+      </w:rPr>
+    </w:lvl>
+    <w:lvl w:ilvl="5" w:tentative="1">
+      <w:start w:val="1"/>
+      <w:numFmt w:val="bullet"/>
+      <w:lvlText w:val=""/>
+      <w:lvlJc w:val="left"/>
+      <w:pPr>
+        <w:tabs>
+          <w:tab w:val="num" w:pos="4320"/>
+        </w:tabs>
+        <w:ind w:left="4320" w:hanging="360"/>
+      </w:pPr>
+      <w:rPr>
+        <w:rFonts w:ascii="Wingdings" w:hAnsi="Wingdings" w:hint="default"/>
+        <w:sz w:val="20"/>
+      </w:rPr>
+    </w:lvl>
+    <w:lvl w:ilvl="6" w:tentative="1">
+      <w:start w:val="1"/>
+      <w:numFmt w:val="bullet"/>
+      <w:lvlText w:val=""/>
+      <w:lvlJc w:val="left"/>
+      <w:pPr>
+        <w:tabs>
+          <w:tab w:val="num" w:pos="5040"/>
+        </w:tabs>
+        <w:ind w:left="5040" w:hanging="360"/>
+      </w:pPr>
+      <w:rPr>
+        <w:rFonts w:ascii="Wingdings" w:hAnsi="Wingdings" w:hint="default"/>
+        <w:sz w:val="20"/>
+      </w:rPr>
+    </w:lvl>
+    <w:lvl w:ilvl="7" w:tentative="1">
+      <w:start w:val="1"/>
+      <w:numFmt w:val="bullet"/>
+      <w:lvlText w:val=""/>
+      <w:lvlJc w:val="left"/>
+      <w:pPr>
+        <w:tabs>
+          <w:tab w:val="num" w:pos="5760"/>
+        </w:tabs>
+        <w:ind w:left="5760" w:hanging="360"/>
+      </w:pPr>
+      <w:rPr>
+        <w:rFonts w:ascii="Wingdings" w:hAnsi="Wingdings" w:hint="default"/>
+        <w:sz w:val="20"/>
+      </w:rPr>
+    </w:lvl>
+    <w:lvl w:ilvl="8" w:tentative="1">
+      <w:start w:val="1"/>
+      <w:numFmt w:val="bullet"/>
+      <w:lvlText w:val=""/>
+      <w:lvlJc w:val="left"/>
+      <w:pPr>
+        <w:tabs>
+          <w:tab w:val="num" w:pos="6480"/>
+        </w:tabs>
+        <w:ind w:left="6480" w:hanging="360"/>
+      </w:pPr>
+      <w:rPr>
+        <w:rFonts w:ascii="Wingdings" w:hAnsi="Wingdings" w:hint="default"/>
+        <w:sz w:val="20"/>
+      </w:rPr>
+    </w:lvl>
+  </w:abstractNum>
+  <w:abstractNum w:abstractNumId="12" w15:restartNumberingAfterBreak="0">
     <w:nsid w:val="7D8653CF"/>
     <w:multiLevelType w:val="multilevel"/>
     <w:tmpl w:val="0060C6DE"/>
@@ -8104,28 +9340,43 @@
     </w:lvl>
   </w:abstractNum>
   <w:num w:numId="1">
+    <w:abstractNumId w:val="8"/>
+  </w:num>
+  <w:num w:numId="2">
+    <w:abstractNumId w:val="3"/>
+  </w:num>
+  <w:num w:numId="3">
+    <w:abstractNumId w:val="4"/>
+  </w:num>
+  <w:num w:numId="4">
+    <w:abstractNumId w:val="2"/>
+  </w:num>
+  <w:num w:numId="5">
+    <w:abstractNumId w:val="7"/>
+  </w:num>
+  <w:num w:numId="6">
     <w:abstractNumId w:val="6"/>
   </w:num>
-  <w:num w:numId="2">
+  <w:num w:numId="7">
+    <w:abstractNumId w:val="5"/>
+  </w:num>
+  <w:num w:numId="8">
+    <w:abstractNumId w:val="12"/>
+  </w:num>
+  <w:num w:numId="9">
+    <w:abstractNumId w:val="0"/>
+  </w:num>
+  <w:num w:numId="10">
+    <w:abstractNumId w:val="9"/>
+  </w:num>
+  <w:num w:numId="11">
     <w:abstractNumId w:val="1"/>
   </w:num>
-  <w:num w:numId="3">
-    <w:abstractNumId w:val="2"/>
+  <w:num w:numId="12">
+    <w:abstractNumId w:val="10"/>
   </w:num>
-  <w:num w:numId="4">
-    <w:abstractNumId w:val="0"/>
-  </w:num>
-  <w:num w:numId="5">
-    <w:abstractNumId w:val="5"/>
-  </w:num>
-  <w:num w:numId="6">
-    <w:abstractNumId w:val="4"/>
-  </w:num>
-  <w:num w:numId="7">
-    <w:abstractNumId w:val="3"/>
-  </w:num>
-  <w:num w:numId="8">
-    <w:abstractNumId w:val="7"/>
+  <w:num w:numId="13">
+    <w:abstractNumId w:val="11"/>
   </w:num>
 </w:numbering>
 </file>
@@ -8524,6 +9775,29 @@
     <w:name w:val="Normal"/>
     <w:qFormat/>
   </w:style>
+  <w:style w:type="paragraph" w:styleId="Heading2">
+    <w:name w:val="heading 2"/>
+    <w:basedOn w:val="Normal"/>
+    <w:next w:val="Normal"/>
+    <w:link w:val="Heading2Char"/>
+    <w:uiPriority w:val="9"/>
+    <w:semiHidden/>
+    <w:unhideWhenUsed/>
+    <w:qFormat/>
+    <w:rsid w:val="0085639A"/>
+    <w:pPr>
+      <w:keepNext/>
+      <w:keepLines/>
+      <w:spacing w:before="40" w:after="0"/>
+      <w:outlineLvl w:val="1"/>
+    </w:pPr>
+    <w:rPr>
+      <w:rFonts w:asciiTheme="majorHAnsi" w:eastAsiaTheme="majorEastAsia" w:hAnsiTheme="majorHAnsi" w:cstheme="majorBidi"/>
+      <w:color w:val="2E74B5" w:themeColor="accent1" w:themeShade="BF"/>
+      <w:sz w:val="26"/>
+      <w:szCs w:val="26"/>
+    </w:rPr>
+  </w:style>
   <w:style w:type="paragraph" w:styleId="Heading3">
     <w:name w:val="heading 3"/>
     <w:basedOn w:val="Normal"/>
@@ -8544,9 +9818,33 @@
       <w:lang w:eastAsia="ru-RU"/>
     </w:rPr>
   </w:style>
+  <w:style w:type="paragraph" w:styleId="Heading4">
+    <w:name w:val="heading 4"/>
+    <w:basedOn w:val="Normal"/>
+    <w:next w:val="Normal"/>
+    <w:link w:val="Heading4Char"/>
+    <w:uiPriority w:val="9"/>
+    <w:semiHidden/>
+    <w:unhideWhenUsed/>
+    <w:qFormat/>
+    <w:rsid w:val="0085639A"/>
+    <w:pPr>
+      <w:keepNext/>
+      <w:keepLines/>
+      <w:spacing w:before="40" w:after="0"/>
+      <w:outlineLvl w:val="3"/>
+    </w:pPr>
+    <w:rPr>
+      <w:rFonts w:asciiTheme="majorHAnsi" w:eastAsiaTheme="majorEastAsia" w:hAnsiTheme="majorHAnsi" w:cstheme="majorBidi"/>
+      <w:i/>
+      <w:iCs/>
+      <w:color w:val="2E74B5" w:themeColor="accent1" w:themeShade="BF"/>
+    </w:rPr>
+  </w:style>
   <w:style w:type="character" w:default="1" w:styleId="DefaultParagraphFont">
     <w:name w:val="Default Paragraph Font"/>
     <w:uiPriority w:val="1"/>
+    <w:semiHidden/>
     <w:unhideWhenUsed/>
   </w:style>
   <w:style w:type="table" w:default="1" w:styleId="TableNormal">
@@ -8613,7 +9911,6 @@
     <w:name w:val="Normal (Web)"/>
     <w:basedOn w:val="Normal"/>
     <w:uiPriority w:val="99"/>
-    <w:semiHidden/>
     <w:unhideWhenUsed/>
     <w:rsid w:val="00946BE5"/>
     <w:pPr>
@@ -8640,6 +9937,94 @@
       <w:szCs w:val="27"/>
       <w:lang w:eastAsia="ru-RU"/>
     </w:rPr>
+  </w:style>
+  <w:style w:type="character" w:customStyle="1" w:styleId="Heading2Char">
+    <w:name w:val="Heading 2 Char"/>
+    <w:basedOn w:val="DefaultParagraphFont"/>
+    <w:link w:val="Heading2"/>
+    <w:uiPriority w:val="9"/>
+    <w:semiHidden/>
+    <w:rsid w:val="0085639A"/>
+    <w:rPr>
+      <w:rFonts w:asciiTheme="majorHAnsi" w:eastAsiaTheme="majorEastAsia" w:hAnsiTheme="majorHAnsi" w:cstheme="majorBidi"/>
+      <w:color w:val="2E74B5" w:themeColor="accent1" w:themeShade="BF"/>
+      <w:sz w:val="26"/>
+      <w:szCs w:val="26"/>
+    </w:rPr>
+  </w:style>
+  <w:style w:type="character" w:customStyle="1" w:styleId="Heading4Char">
+    <w:name w:val="Heading 4 Char"/>
+    <w:basedOn w:val="DefaultParagraphFont"/>
+    <w:link w:val="Heading4"/>
+    <w:uiPriority w:val="9"/>
+    <w:semiHidden/>
+    <w:rsid w:val="0085639A"/>
+    <w:rPr>
+      <w:rFonts w:asciiTheme="majorHAnsi" w:eastAsiaTheme="majorEastAsia" w:hAnsiTheme="majorHAnsi" w:cstheme="majorBidi"/>
+      <w:i/>
+      <w:iCs/>
+      <w:color w:val="2E74B5" w:themeColor="accent1" w:themeShade="BF"/>
+    </w:rPr>
+  </w:style>
+  <w:style w:type="paragraph" w:styleId="HTMLPreformatted">
+    <w:name w:val="HTML Preformatted"/>
+    <w:basedOn w:val="Normal"/>
+    <w:link w:val="HTMLPreformattedChar"/>
+    <w:uiPriority w:val="99"/>
+    <w:semiHidden/>
+    <w:unhideWhenUsed/>
+    <w:rsid w:val="0085639A"/>
+    <w:pPr>
+      <w:tabs>
+        <w:tab w:val="left" w:pos="916"/>
+        <w:tab w:val="left" w:pos="1832"/>
+        <w:tab w:val="left" w:pos="2748"/>
+        <w:tab w:val="left" w:pos="3664"/>
+        <w:tab w:val="left" w:pos="4580"/>
+        <w:tab w:val="left" w:pos="5496"/>
+        <w:tab w:val="left" w:pos="6412"/>
+        <w:tab w:val="left" w:pos="7328"/>
+        <w:tab w:val="left" w:pos="8244"/>
+        <w:tab w:val="left" w:pos="9160"/>
+        <w:tab w:val="left" w:pos="10076"/>
+        <w:tab w:val="left" w:pos="10992"/>
+        <w:tab w:val="left" w:pos="11908"/>
+        <w:tab w:val="left" w:pos="12824"/>
+        <w:tab w:val="left" w:pos="13740"/>
+        <w:tab w:val="left" w:pos="14656"/>
+      </w:tabs>
+      <w:spacing w:after="0" w:line="240" w:lineRule="auto"/>
+    </w:pPr>
+    <w:rPr>
+      <w:rFonts w:ascii="Courier New" w:eastAsia="Times New Roman" w:hAnsi="Courier New" w:cs="Courier New"/>
+      <w:sz w:val="20"/>
+      <w:szCs w:val="20"/>
+      <w:lang w:eastAsia="ru-RU"/>
+    </w:rPr>
+  </w:style>
+  <w:style w:type="character" w:customStyle="1" w:styleId="HTMLPreformattedChar">
+    <w:name w:val="HTML Preformatted Char"/>
+    <w:basedOn w:val="DefaultParagraphFont"/>
+    <w:link w:val="HTMLPreformatted"/>
+    <w:uiPriority w:val="99"/>
+    <w:semiHidden/>
+    <w:rsid w:val="0085639A"/>
+    <w:rPr>
+      <w:rFonts w:ascii="Courier New" w:eastAsia="Times New Roman" w:hAnsi="Courier New" w:cs="Courier New"/>
+      <w:sz w:val="20"/>
+      <w:szCs w:val="20"/>
+      <w:lang w:eastAsia="ru-RU"/>
+    </w:rPr>
+  </w:style>
+  <w:style w:type="character" w:customStyle="1" w:styleId="tag">
+    <w:name w:val="tag"/>
+    <w:basedOn w:val="DefaultParagraphFont"/>
+    <w:rsid w:val="0085639A"/>
+  </w:style>
+  <w:style w:type="character" w:customStyle="1" w:styleId="pln">
+    <w:name w:val="pln"/>
+    <w:basedOn w:val="DefaultParagraphFont"/>
+    <w:rsid w:val="0085639A"/>
   </w:style>
 </w:styles>
 </file>

</xml_diff>

<commit_message>
change point title bd to schema
</commit_message>
<xml_diff>
--- a/BKP/тест.docx
+++ b/BKP/тест.docx
@@ -4080,9 +4080,10 @@
           <w:sz w:val="28"/>
           <w:szCs w:val="28"/>
         </w:rPr>
-        <w:t>_</w:t>
-      </w:r>
-      <w:proofErr w:type="gramStart"/>
+        <w:t>_jsp</w:t>
+      </w:r>
+      <w:bookmarkStart w:id="0" w:name="_GoBack"/>
+      <w:bookmarkEnd w:id="0"/>
       <w:r>
         <w:rPr>
           <w:rFonts w:cstheme="minorHAnsi"/>
@@ -4091,18 +4092,7 @@
           <w:sz w:val="28"/>
           <w:szCs w:val="28"/>
         </w:rPr>
-        <w:t>jspService(</w:t>
-      </w:r>
-      <w:proofErr w:type="gramEnd"/>
-      <w:r>
-        <w:rPr>
-          <w:rFonts w:cstheme="minorHAnsi"/>
-          <w:b/>
-          <w:bCs/>
-          <w:sz w:val="28"/>
-          <w:szCs w:val="28"/>
-        </w:rPr>
-        <w:t>)</w:t>
+        <w:t>Service()</w:t>
       </w:r>
       <w:r>
         <w:rPr>
@@ -4564,7 +4554,6 @@
           <w:b/>
           <w:sz w:val="48"/>
           <w:szCs w:val="48"/>
-          <w:lang w:val="en-US"/>
         </w:rPr>
         <w:t xml:space="preserve"> </w:t>
       </w:r>
@@ -6137,7 +6126,6 @@
         </w:rPr>
         <w:t>, а также в качестве контейнера сервлетов в серверах приложений </w:t>
       </w:r>
-      <w:proofErr w:type="spellStart"/>
       <w:r>
         <w:rPr>
           <w:rFonts w:cstheme="minorHAnsi"/>
@@ -6148,7 +6136,6 @@
         </w:rPr>
         <w:t>JBoss</w:t>
       </w:r>
-      <w:proofErr w:type="spellEnd"/>
       <w:r>
         <w:rPr>
           <w:rFonts w:cstheme="minorHAnsi"/>
@@ -6180,8 +6167,6 @@
         </w:rPr>
         <w:t>.</w:t>
       </w:r>
-      <w:bookmarkStart w:id="0" w:name="_GoBack"/>
-      <w:bookmarkEnd w:id="0"/>
     </w:p>
     <w:p>
       <w:pPr>
@@ -6591,24 +6576,977 @@
     <w:p>
       <w:pPr>
         <w:rPr>
+          <w:b/>
+          <w:sz w:val="28"/>
+          <w:szCs w:val="28"/>
+        </w:rPr>
+      </w:pPr>
+      <w:r>
+        <w:rPr>
+          <w:b/>
+          <w:sz w:val="28"/>
+          <w:szCs w:val="28"/>
+        </w:rPr>
+        <w:t>Логи в реальной жизни</w:t>
+      </w:r>
+    </w:p>
+    <w:p>
+      <w:pPr>
+        <w:rPr>
+          <w:sz w:val="28"/>
+          <w:szCs w:val="28"/>
+        </w:rPr>
+      </w:pPr>
+      <w:r>
+        <w:rPr>
+          <w:sz w:val="28"/>
+          <w:szCs w:val="28"/>
+        </w:rPr>
+        <w:lastRenderedPageBreak/>
+        <w:t xml:space="preserve">Одна из основных причин, почему на большинстве проектов не уделяется должного внимания логам, — «можно и без </w:t>
+      </w:r>
+      <w:r>
+        <w:rPr>
+          <w:sz w:val="28"/>
+          <w:szCs w:val="28"/>
+        </w:rPr>
+        <w:t>них». Серьезно. Кому они нужны?</w:t>
+      </w:r>
+    </w:p>
+    <w:p>
+      <w:pPr>
+        <w:rPr>
+          <w:sz w:val="28"/>
+          <w:szCs w:val="28"/>
+        </w:rPr>
+      </w:pPr>
+      <w:r>
+        <w:rPr>
+          <w:sz w:val="28"/>
+          <w:szCs w:val="28"/>
+        </w:rPr>
+        <w:t xml:space="preserve">Логирование — это когда муж приходит домой и кричит жене: «Лена, я дома!». Логирование — это когда ребенок, уходя на улицу, кричит родителям в другой комнате: «папа, буду вечером!». И наконец, обычный школьный дневник или аттестат — чем не лог? Можно ли хорошо учиться без дневника и аттестата? Запросто. Обязательно ли, заходя в квартиру, вещать всем «я дома»? Нет. Вас, вероятно, и так заметят через минуту. Всё это логирование — периферийный, второстепенный процесс, который не выполняет никакого реального дела. Но только до тех </w:t>
+      </w:r>
+      <w:r>
+        <w:rPr>
+          <w:sz w:val="28"/>
+          <w:szCs w:val="28"/>
+        </w:rPr>
+        <w:t>пор, пока не появится проблема.</w:t>
+      </w:r>
+    </w:p>
+    <w:p>
+      <w:pPr>
+        <w:rPr>
+          <w:b/>
+          <w:sz w:val="28"/>
+          <w:szCs w:val="28"/>
+        </w:rPr>
+      </w:pPr>
+      <w:r>
+        <w:rPr>
+          <w:b/>
+          <w:sz w:val="28"/>
+          <w:szCs w:val="28"/>
+        </w:rPr>
+        <w:t>Мама, грепни мой дневник</w:t>
+      </w:r>
+    </w:p>
+    <w:p>
+      <w:pPr>
+        <w:rPr>
+          <w:sz w:val="28"/>
+          <w:szCs w:val="28"/>
+        </w:rPr>
+      </w:pPr>
+      <w:r>
+        <w:rPr>
+          <w:sz w:val="28"/>
+          <w:szCs w:val="28"/>
+        </w:rPr>
+        <w:t>Если в один прекрасный день вашего ребенка выгоняют из школы по причине плохой успеваемости, то можно, конечно, начать «</w:t>
+      </w:r>
+      <w:proofErr w:type="spellStart"/>
+      <w:r>
+        <w:rPr>
+          <w:sz w:val="28"/>
+          <w:szCs w:val="28"/>
+        </w:rPr>
+        <w:t>дебажить</w:t>
+      </w:r>
+      <w:proofErr w:type="spellEnd"/>
+      <w:r>
+        <w:rPr>
+          <w:sz w:val="28"/>
+          <w:szCs w:val="28"/>
+        </w:rPr>
+        <w:t>». Задать ребенку пару наводящих вопросов, звякнуть учителям и спросить об успеваемости на протяжении года, пообщаться с одноклассниками и выяснить активность ребенка на уроках. В конце концов, после небольшого детективного расследования вам удастся выяснить причину и начать ломать голову над тем, как вернуть ребенка в школу. Но не проще ли было регулярно «грепать» дневник и</w:t>
+      </w:r>
+      <w:r>
+        <w:rPr>
+          <w:sz w:val="28"/>
+          <w:szCs w:val="28"/>
+        </w:rPr>
+        <w:t xml:space="preserve"> аттестат?</w:t>
+      </w:r>
+    </w:p>
+    <w:p>
+      <w:pPr>
+        <w:rPr>
+          <w:sz w:val="28"/>
+          <w:szCs w:val="28"/>
+        </w:rPr>
+      </w:pPr>
+      <w:r>
+        <w:rPr>
+          <w:sz w:val="28"/>
+          <w:szCs w:val="28"/>
+        </w:rPr>
+        <w:t xml:space="preserve">И родители грепают. Для удобства дневники расчерчены в таблицы, где виден месяц, день недели, число. </w:t>
+      </w:r>
+      <w:r>
+        <w:rPr>
+          <w:sz w:val="28"/>
+          <w:szCs w:val="28"/>
+        </w:rPr>
+        <w:t>Напротив,</w:t>
+      </w:r>
+      <w:r>
+        <w:rPr>
+          <w:sz w:val="28"/>
+          <w:szCs w:val="28"/>
+        </w:rPr>
+        <w:t xml:space="preserve"> каждого предмета есть место для оценки и замечания, которое пишется красным цветом, который зарезервирован только для учителя. Эти логи неплохо оформлены и позволяют быстро найти причину, по которой ребенка выгнали из школы. Более того, еженедельный смотр логов позволяет увидеть тенденции в успеваемости ребенка и заранее предпринять какие-нибудь меры, чтобы приложение не «упало». Почему бы тогда не уделять лог</w:t>
+      </w:r>
+      <w:r>
+        <w:rPr>
+          <w:sz w:val="28"/>
+          <w:szCs w:val="28"/>
+        </w:rPr>
+        <w:t>ам на проектах больше внимания?</w:t>
+      </w:r>
+    </w:p>
+    <w:p>
+      <w:pPr>
+        <w:rPr>
+          <w:b/>
+          <w:sz w:val="28"/>
+          <w:szCs w:val="28"/>
+        </w:rPr>
+      </w:pPr>
+      <w:r>
+        <w:rPr>
+          <w:b/>
+          <w:sz w:val="28"/>
+          <w:szCs w:val="28"/>
+        </w:rPr>
+        <w:t>Чем лучше логи, тем меньше дебага</w:t>
+      </w:r>
+    </w:p>
+    <w:p>
+      <w:pPr>
+        <w:rPr>
+          <w:sz w:val="28"/>
+          <w:szCs w:val="28"/>
+        </w:rPr>
+      </w:pPr>
+      <w:r>
+        <w:rPr>
+          <w:sz w:val="28"/>
+          <w:szCs w:val="28"/>
+        </w:rPr>
+        <w:t xml:space="preserve">Конечно, если возникает проблема, то можно кинуть пару </w:t>
+      </w:r>
+      <w:r>
+        <w:rPr>
+          <w:sz w:val="28"/>
+          <w:szCs w:val="28"/>
           <w:lang w:val="en-US"/>
         </w:rPr>
-      </w:pPr>
-    </w:p>
-    <w:p>
-      <w:pPr>
-        <w:rPr>
+        <w:t>Exception</w:t>
+      </w:r>
+      <w:r>
+        <w:rPr>
+          <w:sz w:val="28"/>
+          <w:szCs w:val="28"/>
+        </w:rPr>
+        <w:t xml:space="preserve">’ов, включить </w:t>
+      </w:r>
+      <w:r>
+        <w:rPr>
+          <w:sz w:val="28"/>
+          <w:szCs w:val="28"/>
           <w:lang w:val="en-US"/>
         </w:rPr>
-      </w:pPr>
-    </w:p>
-    <w:p>
-      <w:pPr>
-        <w:rPr>
+        <w:t>Debug</w:t>
+      </w:r>
+      <w:r>
+        <w:rPr>
+          <w:sz w:val="28"/>
+          <w:szCs w:val="28"/>
+        </w:rPr>
+        <w:t xml:space="preserve">, отловить всё и пофиксить. Можно также добавить ситуативные </w:t>
+      </w:r>
+      <w:r>
+        <w:rPr>
+          <w:sz w:val="28"/>
+          <w:szCs w:val="28"/>
           <w:lang w:val="en-US"/>
         </w:rPr>
-      </w:pPr>
-    </w:p>
+        <w:t>logger</w:t>
+      </w:r>
+      <w:r>
+        <w:rPr>
+          <w:sz w:val="28"/>
+          <w:szCs w:val="28"/>
+        </w:rPr>
+        <w:t>.</w:t>
+      </w:r>
+      <w:r>
+        <w:rPr>
+          <w:sz w:val="28"/>
+          <w:szCs w:val="28"/>
+          <w:lang w:val="en-US"/>
+        </w:rPr>
+        <w:t>info</w:t>
+      </w:r>
+      <w:r>
+        <w:rPr>
+          <w:sz w:val="28"/>
+          <w:szCs w:val="28"/>
+        </w:rPr>
+        <w:t xml:space="preserve">() или старый добрый </w:t>
+      </w:r>
+      <w:r>
+        <w:rPr>
+          <w:sz w:val="28"/>
+          <w:szCs w:val="28"/>
+          <w:lang w:val="en-US"/>
+        </w:rPr>
+        <w:t>System</w:t>
+      </w:r>
+      <w:r>
+        <w:rPr>
+          <w:sz w:val="28"/>
+          <w:szCs w:val="28"/>
+        </w:rPr>
+        <w:t>.</w:t>
+      </w:r>
+      <w:r>
+        <w:rPr>
+          <w:sz w:val="28"/>
+          <w:szCs w:val="28"/>
+          <w:lang w:val="en-US"/>
+        </w:rPr>
+        <w:t>out</w:t>
+      </w:r>
+      <w:r>
+        <w:rPr>
+          <w:sz w:val="28"/>
+          <w:szCs w:val="28"/>
+        </w:rPr>
+        <w:t>.</w:t>
+      </w:r>
+      <w:r>
+        <w:rPr>
+          <w:sz w:val="28"/>
+          <w:szCs w:val="28"/>
+          <w:lang w:val="en-US"/>
+        </w:rPr>
+        <w:t>println</w:t>
+      </w:r>
+      <w:r>
+        <w:rPr>
+          <w:sz w:val="28"/>
+          <w:szCs w:val="28"/>
+        </w:rPr>
+        <w:t xml:space="preserve">(). Если приложение валится где-нибудь на продакшене, то вполне реально справиться с помощью </w:t>
+      </w:r>
+      <w:r>
+        <w:rPr>
+          <w:sz w:val="28"/>
+          <w:szCs w:val="28"/>
+          <w:lang w:val="en-US"/>
+        </w:rPr>
+        <w:t>Remote</w:t>
+      </w:r>
+      <w:r>
+        <w:rPr>
+          <w:sz w:val="28"/>
+          <w:szCs w:val="28"/>
+        </w:rPr>
+        <w:t xml:space="preserve"> </w:t>
+      </w:r>
+      <w:r>
+        <w:rPr>
+          <w:sz w:val="28"/>
+          <w:szCs w:val="28"/>
+          <w:lang w:val="en-US"/>
+        </w:rPr>
+        <w:t>Debug</w:t>
+      </w:r>
+      <w:r>
+        <w:rPr>
+          <w:sz w:val="28"/>
+          <w:szCs w:val="28"/>
+        </w:rPr>
+        <w:t xml:space="preserve"> (хоть и не всегда). Но всё это суета. </w:t>
+      </w:r>
+      <w:r>
+        <w:rPr>
+          <w:sz w:val="28"/>
+          <w:szCs w:val="28"/>
+        </w:rPr>
+        <w:lastRenderedPageBreak/>
+        <w:t xml:space="preserve">Грамотно оформленные логи могут позволить почти не использовать </w:t>
+      </w:r>
+      <w:r>
+        <w:rPr>
+          <w:sz w:val="28"/>
+          <w:szCs w:val="28"/>
+          <w:lang w:val="en-US"/>
+        </w:rPr>
+        <w:t>Debug</w:t>
+      </w:r>
+      <w:r>
+        <w:rPr>
+          <w:sz w:val="28"/>
+          <w:szCs w:val="28"/>
+        </w:rPr>
+        <w:t>. И эти же логи помогут заглянуть в такие глубины приложения, где не ступала нога удаленного дебага. Поэтому мы просто обязаны сделать логи удобочитаемыми и удобогрепаемыми.</w:t>
+      </w:r>
+    </w:p>
+    <w:p>
+      <w:pPr>
+        <w:rPr>
+          <w:sz w:val="28"/>
+          <w:szCs w:val="28"/>
+        </w:rPr>
+      </w:pPr>
+    </w:p>
+    <w:p>
+      <w:pPr>
+        <w:rPr>
+          <w:b/>
+          <w:sz w:val="28"/>
+          <w:szCs w:val="28"/>
+        </w:rPr>
+      </w:pPr>
+      <w:r>
+        <w:rPr>
+          <w:b/>
+          <w:sz w:val="28"/>
+          <w:szCs w:val="28"/>
+        </w:rPr>
+        <w:t>Принципы грамотного логирования:</w:t>
+      </w:r>
+    </w:p>
+    <w:p>
+      <w:pPr>
+        <w:rPr>
+          <w:sz w:val="28"/>
+          <w:szCs w:val="28"/>
+        </w:rPr>
+      </w:pPr>
+      <w:r>
+        <w:rPr>
+          <w:b/>
+          <w:sz w:val="28"/>
+          <w:szCs w:val="28"/>
+        </w:rPr>
+        <w:t>1.</w:t>
+      </w:r>
+      <w:r>
+        <w:rPr>
+          <w:sz w:val="28"/>
+          <w:szCs w:val="28"/>
+        </w:rPr>
+        <w:t xml:space="preserve"> Логи должны отражать все важные события. </w:t>
+      </w:r>
+      <w:r>
+        <w:rPr>
+          <w:sz w:val="28"/>
+          <w:szCs w:val="28"/>
+        </w:rPr>
+        <w:t>Например,</w:t>
+      </w:r>
+      <w:r>
+        <w:rPr>
+          <w:sz w:val="28"/>
+          <w:szCs w:val="28"/>
+        </w:rPr>
+        <w:t xml:space="preserve"> запуск приложения, старт/стоп транзакций, успешный логин, во</w:t>
+      </w:r>
+      <w:r>
+        <w:rPr>
+          <w:sz w:val="28"/>
+          <w:szCs w:val="28"/>
+        </w:rPr>
+        <w:t>зникновение ошибок и так далее.</w:t>
+      </w:r>
+    </w:p>
+    <w:p>
+      <w:pPr>
+        <w:rPr>
+          <w:sz w:val="28"/>
+          <w:szCs w:val="28"/>
+        </w:rPr>
+      </w:pPr>
+      <w:r>
+        <w:rPr>
+          <w:b/>
+          <w:sz w:val="28"/>
+          <w:szCs w:val="28"/>
+        </w:rPr>
+        <w:t>2.</w:t>
+      </w:r>
+      <w:r>
+        <w:rPr>
+          <w:sz w:val="28"/>
+          <w:szCs w:val="28"/>
+        </w:rPr>
+        <w:t xml:space="preserve"> Их должно быть легко грепать. Как вариант, есть смысл не только позаботиться об уникальности тех слов/символов, по которым вероятен поиск, но и исключить часто повторяющиеся слова. Не хотелось бы попасть в ситуацию, когда грепать нужно по &lt;</w:t>
+      </w:r>
+      <w:r>
+        <w:rPr>
+          <w:sz w:val="28"/>
+          <w:szCs w:val="28"/>
+          <w:lang w:val="en-US"/>
+        </w:rPr>
+        <w:t>apple</w:t>
+      </w:r>
+      <w:r>
+        <w:rPr>
+          <w:sz w:val="28"/>
+          <w:szCs w:val="28"/>
+        </w:rPr>
+        <w:t>.</w:t>
+      </w:r>
+      <w:r>
+        <w:rPr>
+          <w:sz w:val="28"/>
+          <w:szCs w:val="28"/>
+          <w:lang w:val="en-US"/>
+        </w:rPr>
+        <w:t>juice</w:t>
+      </w:r>
+      <w:r>
+        <w:rPr>
+          <w:sz w:val="28"/>
+          <w:szCs w:val="28"/>
+        </w:rPr>
+        <w:t>.</w:t>
+      </w:r>
+      <w:r>
+        <w:rPr>
+          <w:sz w:val="28"/>
+          <w:szCs w:val="28"/>
+          <w:lang w:val="en-US"/>
+        </w:rPr>
+        <w:t>com</w:t>
+      </w:r>
+      <w:r>
+        <w:rPr>
+          <w:sz w:val="28"/>
+          <w:szCs w:val="28"/>
+        </w:rPr>
+        <w:t>&gt;, который упо</w:t>
+      </w:r>
+      <w:r>
+        <w:rPr>
+          <w:sz w:val="28"/>
+          <w:szCs w:val="28"/>
+        </w:rPr>
+        <w:t>минается в каждой строчке лога.</w:t>
+      </w:r>
+    </w:p>
+    <w:p>
+      <w:pPr>
+        <w:rPr>
+          <w:sz w:val="28"/>
+          <w:szCs w:val="28"/>
+        </w:rPr>
+      </w:pPr>
+      <w:r>
+        <w:rPr>
+          <w:b/>
+          <w:sz w:val="28"/>
+          <w:szCs w:val="28"/>
+        </w:rPr>
+        <w:t>3.</w:t>
+      </w:r>
+      <w:r>
+        <w:rPr>
+          <w:sz w:val="28"/>
+          <w:szCs w:val="28"/>
+        </w:rPr>
+        <w:t xml:space="preserve"> Добавляйте [</w:t>
+      </w:r>
+      <w:r>
+        <w:rPr>
+          <w:sz w:val="28"/>
+          <w:szCs w:val="28"/>
+          <w:lang w:val="en-US"/>
+        </w:rPr>
+        <w:t>TAGS</w:t>
+      </w:r>
+      <w:r>
+        <w:rPr>
+          <w:sz w:val="28"/>
+          <w:szCs w:val="28"/>
+        </w:rPr>
+        <w:t xml:space="preserve">] для маркировки концепций приложения. </w:t>
+      </w:r>
+      <w:r>
+        <w:rPr>
+          <w:sz w:val="28"/>
+          <w:szCs w:val="28"/>
+        </w:rPr>
+        <w:t>Например,</w:t>
+      </w:r>
+      <w:r>
+        <w:rPr>
+          <w:sz w:val="28"/>
+          <w:szCs w:val="28"/>
+        </w:rPr>
+        <w:t xml:space="preserve"> [</w:t>
+      </w:r>
+      <w:r>
+        <w:rPr>
+          <w:sz w:val="28"/>
+          <w:szCs w:val="28"/>
+          <w:lang w:val="en-US"/>
+        </w:rPr>
+        <w:t>TRANSACTION</w:t>
+      </w:r>
+      <w:r>
+        <w:rPr>
+          <w:sz w:val="28"/>
+          <w:szCs w:val="28"/>
+        </w:rPr>
+        <w:t>], [</w:t>
+      </w:r>
+      <w:r>
+        <w:rPr>
+          <w:sz w:val="28"/>
+          <w:szCs w:val="28"/>
+          <w:lang w:val="en-US"/>
+        </w:rPr>
+        <w:t>DEVICE</w:t>
+      </w:r>
+      <w:r>
+        <w:rPr>
+          <w:sz w:val="28"/>
+          <w:szCs w:val="28"/>
+        </w:rPr>
+        <w:t>], [</w:t>
+      </w:r>
+      <w:r>
+        <w:rPr>
+          <w:sz w:val="28"/>
+          <w:szCs w:val="28"/>
+          <w:lang w:val="en-US"/>
+        </w:rPr>
+        <w:t>LOGIN</w:t>
+      </w:r>
+      <w:r>
+        <w:rPr>
+          <w:sz w:val="28"/>
+          <w:szCs w:val="28"/>
+        </w:rPr>
+        <w:t>] и так далее. Грепая по этим тегам, можно получить срез логов по девайсам, транзакциям и другим процессам, которые обычно «ра</w:t>
+      </w:r>
+      <w:r>
+        <w:rPr>
+          <w:sz w:val="28"/>
+          <w:szCs w:val="28"/>
+        </w:rPr>
+        <w:t>змазаны» по нескольким классам.</w:t>
+      </w:r>
+    </w:p>
+    <w:p>
+      <w:pPr>
+        <w:rPr>
+          <w:sz w:val="28"/>
+          <w:szCs w:val="28"/>
+          <w:lang w:val="en-US"/>
+        </w:rPr>
+      </w:pPr>
+      <w:r>
+        <w:rPr>
+          <w:b/>
+          <w:sz w:val="28"/>
+          <w:szCs w:val="28"/>
+        </w:rPr>
+        <w:t>4.</w:t>
+      </w:r>
+      <w:r>
+        <w:rPr>
+          <w:sz w:val="28"/>
+          <w:szCs w:val="28"/>
+        </w:rPr>
+        <w:t xml:space="preserve"> Все логи конкретного проекта должны соответствовать определенному формату. Например, команда может условиться использовать такой порядок: ---&gt; [</w:t>
+      </w:r>
+      <w:r>
+        <w:rPr>
+          <w:sz w:val="28"/>
+          <w:szCs w:val="28"/>
+          <w:lang w:val="en-US"/>
+        </w:rPr>
+        <w:t>TAG</w:t>
+      </w:r>
+      <w:r>
+        <w:rPr>
+          <w:sz w:val="28"/>
+          <w:szCs w:val="28"/>
+        </w:rPr>
+        <w:t>] текст_сообщения ### [</w:t>
+      </w:r>
+      <w:r>
+        <w:rPr>
+          <w:sz w:val="28"/>
+          <w:szCs w:val="28"/>
+          <w:lang w:val="en-US"/>
+        </w:rPr>
+        <w:t>IP</w:t>
+      </w:r>
+      <w:r>
+        <w:rPr>
+          <w:sz w:val="28"/>
+          <w:szCs w:val="28"/>
+        </w:rPr>
+        <w:t xml:space="preserve">]. </w:t>
+      </w:r>
+      <w:r>
+        <w:rPr>
+          <w:sz w:val="28"/>
+          <w:szCs w:val="28"/>
+          <w:lang w:val="en-US"/>
+        </w:rPr>
+        <w:t xml:space="preserve">В реальной жизни это было бы похоже на: </w:t>
+      </w:r>
+    </w:p>
+    <w:p>
+      <w:pPr>
+        <w:rPr>
+          <w:sz w:val="28"/>
+          <w:szCs w:val="28"/>
+          <w:lang w:val="en-US"/>
+        </w:rPr>
+      </w:pPr>
+      <w:r>
+        <w:rPr>
+          <w:sz w:val="28"/>
+          <w:szCs w:val="28"/>
+          <w:lang w:val="en-US"/>
+        </w:rPr>
+        <w:t>INFO transaction.ScheduledReportTransactionService ---&gt; [TRANSACTION] starting to execute on schedule ### [127.0.0.1]</w:t>
+      </w:r>
+    </w:p>
+    <w:p>
+      <w:pPr>
+        <w:rPr>
+          <w:sz w:val="28"/>
+          <w:szCs w:val="28"/>
+        </w:rPr>
+      </w:pPr>
+      <w:r>
+        <w:rPr>
+          <w:sz w:val="28"/>
+          <w:szCs w:val="28"/>
+        </w:rPr>
+        <w:t xml:space="preserve">Унифицированный подход к оформлению логов облегчит их чтение не только для самих разработчиков, но и для тех людей (например, клиентов), которым </w:t>
+      </w:r>
+      <w:r>
+        <w:rPr>
+          <w:sz w:val="28"/>
+          <w:szCs w:val="28"/>
+        </w:rPr>
+        <w:t>потом придется с ними работать.</w:t>
+      </w:r>
+    </w:p>
+    <w:p>
+      <w:pPr>
+        <w:rPr>
+          <w:sz w:val="28"/>
+          <w:szCs w:val="28"/>
+        </w:rPr>
+      </w:pPr>
+      <w:r>
+        <w:rPr>
+          <w:b/>
+          <w:sz w:val="28"/>
+          <w:szCs w:val="28"/>
+        </w:rPr>
+        <w:t>5.</w:t>
+      </w:r>
+      <w:r>
+        <w:rPr>
+          <w:sz w:val="28"/>
+          <w:szCs w:val="28"/>
+        </w:rPr>
+        <w:t xml:space="preserve"> Одна строка — одно сообщение. Стоит ограничиться выводом одного сообщения на строку, иначе греп будет не так эффект</w:t>
+      </w:r>
+      <w:r>
+        <w:rPr>
+          <w:sz w:val="28"/>
+          <w:szCs w:val="28"/>
+        </w:rPr>
+        <w:t>ивен.</w:t>
+      </w:r>
+    </w:p>
+    <w:p>
+      <w:pPr>
+        <w:rPr>
+          <w:sz w:val="28"/>
+          <w:szCs w:val="28"/>
+        </w:rPr>
+      </w:pPr>
+      <w:r>
+        <w:rPr>
+          <w:b/>
+          <w:sz w:val="28"/>
+          <w:szCs w:val="28"/>
+        </w:rPr>
+        <w:t>6.</w:t>
+      </w:r>
+      <w:r>
+        <w:rPr>
+          <w:sz w:val="28"/>
+          <w:szCs w:val="28"/>
+        </w:rPr>
+        <w:t xml:space="preserve"> Логов не должно быть слишком </w:t>
+      </w:r>
+      <w:r>
+        <w:rPr>
+          <w:sz w:val="28"/>
+          <w:szCs w:val="28"/>
+        </w:rPr>
+        <w:t>много,</w:t>
+      </w:r>
+      <w:r>
+        <w:rPr>
+          <w:sz w:val="28"/>
+          <w:szCs w:val="28"/>
+        </w:rPr>
+        <w:t xml:space="preserve"> и они не должны быть избыточными — лишняя информация будет засорять экран. Только самое важное и нужное.</w:t>
+      </w:r>
+    </w:p>
+    <w:p>
+      <w:pPr>
+        <w:rPr>
+          <w:sz w:val="28"/>
+          <w:szCs w:val="28"/>
+        </w:rPr>
+      </w:pPr>
+    </w:p>
+    <w:p>
+      <w:pPr>
+        <w:rPr>
+          <w:sz w:val="28"/>
+          <w:szCs w:val="28"/>
+        </w:rPr>
+      </w:pPr>
+      <w:r>
+        <w:rPr>
+          <w:sz w:val="28"/>
+          <w:szCs w:val="28"/>
+        </w:rPr>
+        <w:lastRenderedPageBreak/>
+        <w:t xml:space="preserve">И наконец, следует сознательно пользоваться разными уровнями логирования: </w:t>
+      </w:r>
+      <w:r>
+        <w:rPr>
+          <w:sz w:val="28"/>
+          <w:szCs w:val="28"/>
+          <w:lang w:val="en-US"/>
+        </w:rPr>
+        <w:t>INFO</w:t>
+      </w:r>
+      <w:r>
+        <w:rPr>
+          <w:sz w:val="28"/>
+          <w:szCs w:val="28"/>
+        </w:rPr>
+        <w:t xml:space="preserve">, </w:t>
+      </w:r>
+      <w:r>
+        <w:rPr>
+          <w:sz w:val="28"/>
+          <w:szCs w:val="28"/>
+          <w:lang w:val="en-US"/>
+        </w:rPr>
+        <w:t>WARNING</w:t>
+      </w:r>
+      <w:r>
+        <w:rPr>
+          <w:sz w:val="28"/>
+          <w:szCs w:val="28"/>
+        </w:rPr>
+        <w:t xml:space="preserve">, </w:t>
+      </w:r>
+      <w:r>
+        <w:rPr>
+          <w:sz w:val="28"/>
+          <w:szCs w:val="28"/>
+          <w:lang w:val="en-US"/>
+        </w:rPr>
+        <w:t>ERROR</w:t>
+      </w:r>
+      <w:r>
+        <w:rPr>
+          <w:sz w:val="28"/>
+          <w:szCs w:val="28"/>
+        </w:rPr>
+        <w:t xml:space="preserve">, </w:t>
+      </w:r>
+      <w:r>
+        <w:rPr>
+          <w:sz w:val="28"/>
+          <w:szCs w:val="28"/>
+          <w:lang w:val="en-US"/>
+        </w:rPr>
+        <w:t>FATAL</w:t>
+      </w:r>
+      <w:r>
+        <w:rPr>
+          <w:sz w:val="28"/>
+          <w:szCs w:val="28"/>
+        </w:rPr>
+        <w:t xml:space="preserve">. На многих проектах девелоперы повально увлеклись уровнем </w:t>
+      </w:r>
+      <w:r>
+        <w:rPr>
+          <w:sz w:val="28"/>
+          <w:szCs w:val="28"/>
+          <w:lang w:val="en-US"/>
+        </w:rPr>
+        <w:t>INFO</w:t>
+      </w:r>
+      <w:r>
+        <w:rPr>
+          <w:sz w:val="28"/>
+          <w:szCs w:val="28"/>
+        </w:rPr>
+        <w:t xml:space="preserve">. Может, потому, что сообщения в </w:t>
+      </w:r>
+      <w:r>
+        <w:rPr>
+          <w:sz w:val="28"/>
+          <w:szCs w:val="28"/>
+          <w:lang w:val="en-US"/>
+        </w:rPr>
+        <w:t>logger</w:t>
+      </w:r>
+      <w:r>
+        <w:rPr>
+          <w:sz w:val="28"/>
+          <w:szCs w:val="28"/>
+        </w:rPr>
+        <w:t>.</w:t>
+      </w:r>
+      <w:r>
+        <w:rPr>
+          <w:sz w:val="28"/>
+          <w:szCs w:val="28"/>
+          <w:lang w:val="en-US"/>
+        </w:rPr>
+        <w:t>info</w:t>
+      </w:r>
+      <w:r>
+        <w:rPr>
+          <w:sz w:val="28"/>
+          <w:szCs w:val="28"/>
+        </w:rPr>
+        <w:t xml:space="preserve">() не выделяются жутким красным цветом? Мухи отдельно, котлеты отдельно — называя вещи своими именами, мы облегчаем себе диагностику ситуации. Если есть потенциальная проблема — быть </w:t>
+      </w:r>
+      <w:r>
+        <w:rPr>
+          <w:sz w:val="28"/>
+          <w:szCs w:val="28"/>
+          <w:lang w:val="en-US"/>
+        </w:rPr>
+        <w:t>WARN</w:t>
+      </w:r>
+      <w:r>
+        <w:rPr>
+          <w:sz w:val="28"/>
+          <w:szCs w:val="28"/>
+        </w:rPr>
+        <w:t xml:space="preserve">’у, если это ошибка — быть </w:t>
+      </w:r>
+      <w:r>
+        <w:rPr>
+          <w:sz w:val="28"/>
+          <w:szCs w:val="28"/>
+          <w:lang w:val="en-US"/>
+        </w:rPr>
+        <w:t>ERROR</w:t>
+      </w:r>
+      <w:r>
+        <w:rPr>
+          <w:sz w:val="28"/>
+          <w:szCs w:val="28"/>
+        </w:rPr>
+        <w:t xml:space="preserve">’у, ну, а если мы хотим дать безобидное сообщение и всё хорошо — включаем </w:t>
+      </w:r>
+      <w:r>
+        <w:rPr>
+          <w:sz w:val="28"/>
+          <w:szCs w:val="28"/>
+          <w:lang w:val="en-US"/>
+        </w:rPr>
+        <w:t>INFO</w:t>
+      </w:r>
+      <w:r>
+        <w:rPr>
+          <w:sz w:val="28"/>
+          <w:szCs w:val="28"/>
+        </w:rPr>
+        <w:t>.</w:t>
+      </w:r>
+    </w:p>
+    <w:p>
+      <w:pPr>
+        <w:rPr>
+          <w:sz w:val="28"/>
+          <w:szCs w:val="28"/>
+        </w:rPr>
+      </w:pPr>
+    </w:p>
+    <w:p>
+      <w:pPr>
+        <w:rPr>
+          <w:sz w:val="28"/>
+          <w:szCs w:val="28"/>
+        </w:rPr>
+      </w:pPr>
+      <w:r>
+        <w:rPr>
+          <w:sz w:val="28"/>
+          <w:szCs w:val="28"/>
+        </w:rPr>
+        <w:t xml:space="preserve">Еще один плюс в пользу информативных логов: если приложение запущено на продакшене и нет доступа к </w:t>
+      </w:r>
+      <w:proofErr w:type="spellStart"/>
+      <w:r>
+        <w:rPr>
+          <w:sz w:val="28"/>
+          <w:szCs w:val="28"/>
+        </w:rPr>
+        <w:t>дебагу</w:t>
+      </w:r>
+      <w:proofErr w:type="spellEnd"/>
+      <w:r>
+        <w:rPr>
+          <w:sz w:val="28"/>
+          <w:szCs w:val="28"/>
+        </w:rPr>
+        <w:t>, именно логи станут главным источником информации, которая позволит определить и пофиксить проблему. Поэтому лучше их держать в чистоте и порядке, да на коротком поводке.</w:t>
+      </w:r>
+    </w:p>
+    <w:p/>
+    <w:p/>
     <w:p>
       <w:pPr>
         <w:numPr>
@@ -6777,16 +7715,7 @@
           <w:sz w:val="28"/>
           <w:szCs w:val="28"/>
         </w:rPr>
-        <w:t xml:space="preserve"> выглядит простой и понятной, реализация этого типа тестирования может оказаться очень сложным и запутанным делом, особенно при наличии «старого» кода. Основные приемы проведения модульного тестирования опираются на следующие базовые </w:t>
-      </w:r>
-      <w:r>
-        <w:rPr>
-          <w:rFonts w:asciiTheme="minorHAnsi" w:hAnsiTheme="minorHAnsi" w:cstheme="minorHAnsi"/>
-          <w:color w:val="000000"/>
-          <w:sz w:val="28"/>
-          <w:szCs w:val="28"/>
-        </w:rPr>
-        <w:t>принципы:</w:t>
+        <w:t> выглядит простой и понятной, реализация этого типа тестирования может оказаться очень сложным и запутанным делом, особенно при наличии «старого» кода. Основные приемы проведения модульного тестирования опираются на следующие базовые принципы:</w:t>
       </w:r>
     </w:p>
     <w:p>
@@ -6882,6 +7811,7 @@
           <w:sz w:val="28"/>
           <w:szCs w:val="28"/>
         </w:rPr>
+        <w:lastRenderedPageBreak/>
         <w:t>для получения данных, требуемых тестируемой логике, должны создаваться фиктивные зависимости.</w:t>
       </w:r>
     </w:p>
@@ -7026,7 +7956,6 @@
         </w:rPr>
         <w:t>Наибольшее распространение получили следующие возможности </w:t>
       </w:r>
-      <w:proofErr w:type="gramStart"/>
       <w:r>
         <w:rPr>
           <w:rFonts w:cstheme="minorHAnsi"/>
@@ -7045,9 +7974,8 @@
           <w:sz w:val="28"/>
           <w:szCs w:val="28"/>
         </w:rPr>
-        <w:t> :</w:t>
-      </w:r>
-      <w:proofErr w:type="gramEnd"/>
+        <w:t>:</w:t>
+      </w:r>
     </w:p>
     <w:p>
       <w:pPr>
@@ -7071,25 +7999,7 @@
           <w:sz w:val="28"/>
           <w:szCs w:val="28"/>
         </w:rPr>
-        <w:t xml:space="preserve">проверка </w:t>
-      </w:r>
-      <w:r>
-        <w:rPr>
-          <w:rFonts w:cstheme="minorHAnsi"/>
-          <w:color w:val="000000"/>
-          <w:sz w:val="28"/>
-          <w:szCs w:val="28"/>
-        </w:rPr>
-        <w:t>вызова</w:t>
-      </w:r>
-      <w:r>
-        <w:rPr>
-          <w:rFonts w:cstheme="minorHAnsi"/>
-          <w:color w:val="000000"/>
-          <w:sz w:val="28"/>
-          <w:szCs w:val="28"/>
-        </w:rPr>
-        <w:t xml:space="preserve"> метода и значений передаваемых методу параметров;</w:t>
+        <w:t>проверка вызова метода и значений передаваемых методу параметров;</w:t>
       </w:r>
     </w:p>
     <w:p>
@@ -7113,7 +8023,6 @@
           <w:sz w:val="28"/>
           <w:szCs w:val="28"/>
         </w:rPr>
-        <w:lastRenderedPageBreak/>
         <w:t>использование концепции «частичной заглушки», при которой заглушка создается на класс с определением поведения, требуемое для некоторых методов класса;</w:t>
       </w:r>
     </w:p>
@@ -7219,25 +8128,7 @@
           <w:sz w:val="28"/>
           <w:szCs w:val="28"/>
         </w:rPr>
-        <w:t xml:space="preserve"> с заданными параметрами. Если будет указано более одного возвращаемого значения, то они будут возвращены методом последовательно, пока не вернётся последнее; после этого при последующих вызовах будет возвращаться только последнее значение. Таким образом, чтобы метод всегда возвращал одно и то же значение, </w:t>
-      </w:r>
-      <w:r>
-        <w:rPr>
-          <w:rFonts w:asciiTheme="minorHAnsi" w:hAnsiTheme="minorHAnsi" w:cstheme="minorHAnsi"/>
-          <w:color w:val="000000"/>
-          <w:sz w:val="28"/>
-          <w:szCs w:val="28"/>
-        </w:rPr>
-        <w:t>следует</w:t>
-      </w:r>
-      <w:r>
-        <w:rPr>
-          <w:rFonts w:asciiTheme="minorHAnsi" w:hAnsiTheme="minorHAnsi" w:cstheme="minorHAnsi"/>
-          <w:color w:val="000000"/>
-          <w:sz w:val="28"/>
-          <w:szCs w:val="28"/>
-        </w:rPr>
-        <w:t xml:space="preserve"> просто определить одно условие.</w:t>
+        <w:t> с заданными параметрами. Если будет указано более одного возвращаемого значения, то они будут возвращены методом последовательно, пока не вернётся последнее; после этого при последующих вызовах будет возвращаться только последнее значение. Таким образом, чтобы метод всегда возвращал одно и то же значение, следует просто определить одно условие.</w:t>
       </w:r>
     </w:p>
     <w:p>
@@ -7406,16 +8297,7 @@
           <w:sz w:val="28"/>
           <w:szCs w:val="28"/>
         </w:rPr>
-        <w:t xml:space="preserve"> предоставляет следующие </w:t>
-      </w:r>
-      <w:r>
-        <w:rPr>
-          <w:rFonts w:asciiTheme="minorHAnsi" w:hAnsiTheme="minorHAnsi" w:cstheme="minorHAnsi"/>
-          <w:color w:val="000000"/>
-          <w:sz w:val="28"/>
-          <w:szCs w:val="28"/>
-        </w:rPr>
-        <w:t>методы:</w:t>
+        <w:t> предоставляет следующие методы:</w:t>
       </w:r>
     </w:p>
     <w:p>
@@ -7511,6 +8393,7 @@
           <w:sz w:val="28"/>
           <w:szCs w:val="28"/>
         </w:rPr>
+        <w:lastRenderedPageBreak/>
         <w:t>atMost (int max)</w:t>
       </w:r>
       <w:r>

</xml_diff>